<commit_message>
done some progress on the report
</commit_message>
<xml_diff>
--- a/Lab_Exercise_2/LAB_EX_3.docx
+++ b/Lab_Exercise_2/LAB_EX_3.docx
@@ -2089,9 +2089,6 @@
     <w:p>
       <w:pPr>
         <w:spacing w:after="0"/>
-        <w:rPr>
-          <w:lang w:val="en-US"/>
-        </w:rPr>
       </w:pPr>
       <w:r>
         <w:t xml:space="preserve">Για κάθε </w:t>
@@ -2213,9 +2210,6 @@
     <w:p>
       <w:pPr>
         <w:spacing w:after="0"/>
-        <w:rPr>
-          <w:lang w:val="en-US"/>
-        </w:rPr>
       </w:pPr>
     </w:p>
     <w:p>
@@ -2290,8 +2284,522 @@
       <w:r>
         <w:t xml:space="preserve">  </w:t>
       </w:r>
+    </w:p>
+    <w:p>
+      <w:pPr>
+        <w:spacing w:after="0"/>
+        <w:rPr>
+          <w:lang w:val="en-US"/>
+        </w:rPr>
+      </w:pPr>
+    </w:p>
+    <w:p>
+      <w:pPr>
+        <w:spacing w:after="0"/>
+        <w:rPr>
+          <w:lang w:val="en-US"/>
+        </w:rPr>
+      </w:pPr>
+    </w:p>
+    <w:p>
+      <w:pPr>
+        <w:spacing w:after="0"/>
+        <w:rPr>
+          <w:u w:val="single"/>
+        </w:rPr>
+      </w:pPr>
+      <w:r>
+        <w:rPr>
+          <w:u w:val="single"/>
+        </w:rPr>
+        <w:t>Ακριβής Εύρεση Τοπικών Σημείων Κλειδιών</w:t>
+      </w:r>
+    </w:p>
+    <w:p>
+      <w:pPr>
+        <w:spacing w:after="0"/>
+      </w:pPr>
+      <w:r>
+        <w:t xml:space="preserve">Αρχικοποιούμε το </w:t>
+      </w:r>
+      <w:r>
+        <w:rPr>
+          <w:lang w:val="en-US"/>
+        </w:rPr>
+        <w:t>threshold</w:t>
+      </w:r>
+      <w:r>
+        <w:t xml:space="preserve"> </w:t>
+      </w:r>
+      <w:r>
+        <w:t>για το φιλτράρισμα των σημείων σε περιοχές ομοιογενούς φωτεινότητας και για τα σημ</w:t>
+      </w:r>
+      <w:r>
+        <w:t xml:space="preserve">εία που αντιστοιχούν σε ακμές, υπολογίζουμε τον αριθμό των σημείων κλειδιών που βρήκαμε στο προηγούμενο βήμα και δημιουργούμε δύο </w:t>
+      </w:r>
+      <w:r>
+        <w:t>2</w:t>
+      </w:r>
+      <w:r>
+        <w:rPr>
+          <w:lang w:val="en-US"/>
+        </w:rPr>
+        <w:t>D</w:t>
+      </w:r>
+      <w:r>
+        <w:t xml:space="preserve"> </w:t>
+      </w:r>
+      <w:r>
+        <w:t xml:space="preserve">συνελίξεις για να υπολογίσουμε αργότερα την δεύτερης τάξης παράγωγο στους </w:t>
+      </w:r>
+      <w:r>
+        <w:rPr>
+          <w:lang w:val="en-US"/>
+        </w:rPr>
+        <w:t>x</w:t>
+      </w:r>
+      <w:r>
+        <w:t>,</w:t>
+      </w:r>
+      <w:r>
+        <w:t xml:space="preserve"> </w:t>
+      </w:r>
+      <w:r>
+        <w:rPr>
+          <w:lang w:val="en-US"/>
+        </w:rPr>
+        <w:t>y</w:t>
+      </w:r>
+      <w:r>
+        <w:t xml:space="preserve"> </w:t>
+      </w:r>
+      <w:r>
+        <w:t>άξονες.</w:t>
+      </w:r>
+    </w:p>
+    <w:p>
+      <w:pPr>
+        <w:spacing w:after="0"/>
+      </w:pPr>
+    </w:p>
+    <w:p>
+      <w:pPr>
+        <w:spacing w:after="0"/>
+      </w:pPr>
+      <w:r>
+        <w:t xml:space="preserve">Με την πρώτη </w:t>
+      </w:r>
+      <w:r>
+        <w:rPr>
+          <w:lang w:val="en-US"/>
+        </w:rPr>
+        <w:t>for</w:t>
+      </w:r>
+      <w:r>
+        <w:t xml:space="preserve"> </w:t>
+      </w:r>
+      <w:r>
+        <w:t xml:space="preserve">υπολογίζουμε τη συνάρτηση </w:t>
+      </w:r>
+      <w:r>
+        <w:rPr>
+          <w:lang w:val="en-US"/>
+        </w:rPr>
+        <w:t>D</w:t>
+      </w:r>
+      <w:r>
+        <w:t xml:space="preserve"> για κάθε σημείο κλειδί, για κάθε επίπεδο κάθε οκτάβας.</w:t>
+      </w:r>
+      <w:r>
+        <w:t xml:space="preserve"> Συγκεκριμένα, υπολογίζουμε τη δεύτερης τάξης παράγωγο για κάθε επίπεδο κάθε οκτάβας και έπειτα ανανεώνουμε το εκάστοτε επίπεδο της πυραμίδας, ενσωματώνοντας πληροφορία από την δεύτερης τάξης παραγώγου ως προς τους άξονες </w:t>
+      </w:r>
+      <w:r>
+        <w:rPr>
+          <w:lang w:val="en-US"/>
+        </w:rPr>
+        <w:t>x</w:t>
+      </w:r>
+      <w:r>
+        <w:t>,</w:t>
+      </w:r>
+      <w:r>
+        <w:rPr>
+          <w:lang w:val="en-US"/>
+        </w:rPr>
+        <w:t>y</w:t>
+      </w:r>
+      <w:r>
+        <w:t xml:space="preserve"> </w:t>
+      </w:r>
+      <w:r>
+        <w:lastRenderedPageBreak/>
+        <w:t>καθώς και της αρχικής πληροφορίας της εικόνας. Αυτό θα μας βοηθήσει στο να φιλτράρουμε μετέπειτα τα σημαντικότερα σημεία κλειδιά.</w:t>
+      </w:r>
+    </w:p>
+    <w:p>
+      <w:pPr>
+        <w:spacing w:after="0"/>
+      </w:pPr>
+    </w:p>
+    <w:p>
+      <w:pPr>
+        <w:spacing w:after="0"/>
+      </w:pPr>
+      <w:r>
+        <w:t xml:space="preserve">Με την δεύτερη </w:t>
+      </w:r>
+      <w:r>
+        <w:rPr>
+          <w:lang w:val="en-US"/>
+        </w:rPr>
+        <w:t>for</w:t>
+      </w:r>
+      <w:r>
+        <w:t>, απορρίπτουμε τα σημεία τα οποία ανήκουν σε περιοχές ομοιογενούς ομοιότητας. Για κάθε σημείο κλειδί που εντοπίσαμε (</w:t>
+      </w:r>
+      <w:proofErr w:type="spellStart"/>
+      <w:r>
+        <w:rPr>
+          <w:lang w:val="en-US"/>
+        </w:rPr>
+        <w:t>extr</w:t>
+      </w:r>
+      <w:proofErr w:type="spellEnd"/>
+      <w:r>
+        <w:t>_</w:t>
+      </w:r>
+      <w:r>
+        <w:rPr>
+          <w:lang w:val="en-US"/>
+        </w:rPr>
+        <w:t>volume</w:t>
+      </w:r>
+      <w:r>
+        <w:t xml:space="preserve">), </w:t>
+      </w:r>
+      <w:r>
+        <w:t xml:space="preserve">υπολογίζουμε τις </w:t>
+      </w:r>
+      <w:r>
+        <w:rPr>
+          <w:lang w:val="en-US"/>
+        </w:rPr>
+        <w:t>x</w:t>
+      </w:r>
+      <w:r>
+        <w:t>,</w:t>
+      </w:r>
+      <w:r>
+        <w:t xml:space="preserve"> </w:t>
+      </w:r>
+      <w:r>
+        <w:rPr>
+          <w:lang w:val="en-US"/>
+        </w:rPr>
+        <w:t>y</w:t>
+      </w:r>
+      <w:r>
+        <w:t xml:space="preserve"> συντεταγμένες του με βάση τις πληροφορίες που έχουμε αποθηκεύσει στον </w:t>
+      </w:r>
+      <w:proofErr w:type="spellStart"/>
+      <w:r>
+        <w:rPr>
+          <w:lang w:val="en-US"/>
+        </w:rPr>
+        <w:t>extrema</w:t>
+      </w:r>
+      <w:proofErr w:type="spellEnd"/>
+      <w:r>
+        <w:t xml:space="preserve"> </w:t>
+      </w:r>
+      <w:r>
+        <w:rPr>
+          <w:lang w:val="en-US"/>
+        </w:rPr>
+        <w:t>array</w:t>
+      </w:r>
+      <w:r>
+        <w:t xml:space="preserve">, κάνοντάς τες </w:t>
+      </w:r>
+      <w:r>
+        <w:rPr>
+          <w:lang w:val="en-US"/>
+        </w:rPr>
+        <w:t>scale</w:t>
+      </w:r>
+      <w:r>
+        <w:t xml:space="preserve"> </w:t>
+      </w:r>
+      <w:r>
+        <w:t xml:space="preserve">με την αντίστοιχη οκτάβα τους. </w:t>
+      </w:r>
+      <w:r>
+        <w:t xml:space="preserve"> </w:t>
+      </w:r>
+      <w:r>
+        <w:t>Κάνουμε μία μετατροπή στις συντεταγμένες χρησιμοποιούμε</w:t>
+      </w:r>
+      <w:r>
+        <w:t xml:space="preserve"> </w:t>
+      </w:r>
+      <w:r>
+        <w:t>δεικτοδότηση</w:t>
+      </w:r>
+      <w:r>
+        <w:t xml:space="preserve"> </w:t>
+      </w:r>
+      <w:r>
+        <w:t xml:space="preserve">με βάση το 1 και υπολογίζουμε και την </w:t>
+      </w:r>
+      <w:r>
+        <w:rPr>
+          <w:lang w:val="en-US"/>
+        </w:rPr>
+        <w:t>z</w:t>
+      </w:r>
+      <w:r>
+        <w:t xml:space="preserve"> </w:t>
+      </w:r>
+      <w:r>
+        <w:t xml:space="preserve">συντεταγμένη, η οποία είναι ουσιαστικά το επίπεδο της οκτάβας που μας ενδιαφέρει. Ανακτούμε την τιμή του </w:t>
+      </w:r>
+      <w:r>
+        <w:rPr>
+          <w:lang w:val="en-US"/>
+        </w:rPr>
+        <w:t>pixel</w:t>
+      </w:r>
+      <w:r>
+        <w:t xml:space="preserve"> </w:t>
+      </w:r>
+      <w:r>
+        <w:t xml:space="preserve">που μας ενδιαφέρει από την </w:t>
+      </w:r>
+      <w:proofErr w:type="spellStart"/>
+      <w:r>
+        <w:rPr>
+          <w:lang w:val="en-US"/>
+        </w:rPr>
+        <w:t>DoG</w:t>
+      </w:r>
+      <w:proofErr w:type="spellEnd"/>
+      <w:r>
+        <w:t xml:space="preserve"> </w:t>
+      </w:r>
+      <w:r>
+        <w:t xml:space="preserve">πυραμίδα και αν είναι μικρότερο κατά απόλυτη τιμή του </w:t>
+      </w:r>
+      <w:r>
+        <w:rPr>
+          <w:lang w:val="en-US"/>
+        </w:rPr>
+        <w:t>threshold</w:t>
+      </w:r>
+      <w:r>
+        <w:t xml:space="preserve"> </w:t>
+      </w:r>
+      <w:r>
+        <w:t>τα ορίζουμε ως μη ενδιαφέροντα σημεία.</w:t>
+      </w:r>
+    </w:p>
+    <w:p>
+      <w:pPr>
+        <w:spacing w:after="0"/>
+      </w:pPr>
+    </w:p>
+    <w:p>
+      <w:pPr>
+        <w:spacing w:after="0"/>
+      </w:pPr>
+      <w:r>
+        <w:t xml:space="preserve">Βρίσκουμε τις θέσεις όπου εντοπίσαμε μη ενδιαφέροντα σημεία και δημιουργούμε ένα μητρώο με </w:t>
+      </w:r>
+      <w:r>
+        <w:t xml:space="preserve">ένα μητρώο το οποίο περιέχει διευρυμένα </w:t>
+      </w:r>
+      <w:r>
+        <w:rPr>
+          <w:lang w:val="en-US"/>
+        </w:rPr>
+        <w:t>indices</w:t>
+      </w:r>
+      <w:r>
+        <w:t xml:space="preserve"> για κάθε σημείο. Αυτό το κάνουμε για να εξασφαλίσουμε την εξάλειψη γειτονικών σημείων με το ανεπιθύμητο, τα οποία πολύ πιθανόν να περιέχουν παρόμοια πληροφορία με αυτό. Τέλος, απομακρύνουμε τα ανεπιθύμητα σημεία από τον πίνακα των ακροτάτων και υπολογίζουμε εκ νέου τον αριθμό των ακροτάτων που έχουμε.</w:t>
+      </w:r>
+      <w:r>
+        <w:t xml:space="preserve"> Υπολογίζουμε τις συντεταγμένες </w:t>
+      </w:r>
+      <w:r>
+        <w:rPr>
+          <w:lang w:val="en-US"/>
+        </w:rPr>
+        <w:t>x</w:t>
+      </w:r>
+      <w:r>
+        <w:t>,</w:t>
+      </w:r>
+      <w:r>
+        <w:t xml:space="preserve"> </w:t>
+      </w:r>
+      <w:r>
+        <w:rPr>
+          <w:lang w:val="en-US"/>
+        </w:rPr>
+        <w:t>y</w:t>
+      </w:r>
+      <w:r>
+        <w:t xml:space="preserve"> κάνοντάς τες και μετατροπή σε δεικτοδότηση με βάση το 1, προσθέτοντας 1 στο τελικό αποτέλεσμα των υπολογισμών.</w:t>
+      </w:r>
+      <w:r>
+        <w:t xml:space="preserve"> </w:t>
+      </w:r>
+      <w:r>
+        <w:t xml:space="preserve">Έπειτα, υπολογίζουμε τα </w:t>
+      </w:r>
+      <w:r>
+        <w:rPr>
+          <w:lang w:val="en-US"/>
+        </w:rPr>
+        <w:t>x</w:t>
+      </w:r>
+      <w:r>
+        <w:t>,</w:t>
+      </w:r>
+      <w:r>
+        <w:rPr>
+          <w:lang w:val="en-US"/>
+        </w:rPr>
+        <w:t>y</w:t>
+      </w:r>
+      <w:r>
+        <w:t xml:space="preserve"> </w:t>
+      </w:r>
+      <w:r>
+        <w:t>που αντιστοιχούν στις διαστάσεις της αρχικής εικόνας και προβάλουμε τα σημεία αυτά πάνω στην αρχική εικόνα.</w:t>
+      </w:r>
+      <w:r>
+        <w:t xml:space="preserve">  </w:t>
+      </w:r>
+    </w:p>
+    <w:p>
+      <w:pPr>
+        <w:spacing w:after="0"/>
+        <w:rPr>
+          <w:lang w:val="en-US"/>
+        </w:rPr>
+      </w:pPr>
+    </w:p>
+    <w:p>
+      <w:pPr>
+        <w:spacing w:after="0"/>
+        <w:rPr>
+          <w:lang w:val="en-US"/>
+        </w:rPr>
+      </w:pPr>
+      <w:r>
+        <w:t xml:space="preserve">Για κάθε σημείο κλειδί, υπολογίζουμε τις συντεταγμένες </w:t>
+      </w:r>
+      <w:r>
+        <w:rPr>
+          <w:lang w:val="en-US"/>
+        </w:rPr>
+        <w:t>x</w:t>
+      </w:r>
+      <w:r>
+        <w:t xml:space="preserve">, </w:t>
+      </w:r>
+      <w:r>
+        <w:rPr>
+          <w:lang w:val="en-US"/>
+        </w:rPr>
+        <w:t>y</w:t>
+      </w:r>
+      <w:r>
+        <w:t xml:space="preserve"> </w:t>
+      </w:r>
+      <w:r>
+        <w:t>που αντιστοιχούν στην πραγματική εικόνα και έπειτα</w:t>
+      </w:r>
+      <w:r>
+        <w:t xml:space="preserve"> υπολογίζουμε την δεύτερης τάξης παράγωγο στο αντίστοιχο σημείο. Υπολογίζουμε την ορίζουσα, το ίχνος του </w:t>
+      </w:r>
+      <w:r>
+        <w:rPr>
+          <w:lang w:val="en-US"/>
+        </w:rPr>
+        <w:t>Hessian</w:t>
+      </w:r>
+      <w:r>
+        <w:t xml:space="preserve"> </w:t>
+      </w:r>
+      <w:r>
+        <w:t xml:space="preserve">μητρώου και ορίζουμε το </w:t>
+      </w:r>
+      <w:r>
+        <w:rPr>
+          <w:lang w:val="en-US"/>
+        </w:rPr>
+        <w:t>threshold</w:t>
+      </w:r>
+      <w:r>
+        <w:t xml:space="preserve">. </w:t>
+      </w:r>
+      <w:r>
+        <w:t xml:space="preserve">Αν η ορίζουσα είναι αρνητική, δηλαδή η περιοχή που βρισκόμαστε δεν παρουσιάζει κάποια καμπυλότητα, ή το ίχνος του </w:t>
+      </w:r>
+      <w:r>
+        <w:rPr>
+          <w:lang w:val="en-US"/>
+        </w:rPr>
+        <w:t>Hessian</w:t>
+      </w:r>
+      <w:r>
+        <w:t xml:space="preserve"> </w:t>
+      </w:r>
+      <w:r>
+        <w:t xml:space="preserve">μητρώου είναι μεγαλύτερο του </w:t>
+      </w:r>
+      <w:r>
+        <w:rPr>
+          <w:lang w:val="en-US"/>
+        </w:rPr>
+        <w:t>threshold</w:t>
+      </w:r>
+      <w:r>
+        <w:t xml:space="preserve"> μαρκάρουμε το </w:t>
+      </w:r>
+      <w:r>
+        <w:rPr>
+          <w:lang w:val="en-US"/>
+        </w:rPr>
+        <w:t>pixel</w:t>
+      </w:r>
+      <w:r>
+        <w:t xml:space="preserve"> ως μη ενδιαφέρον.</w:t>
+      </w:r>
+    </w:p>
+    <w:p>
+      <w:pPr>
+        <w:spacing w:after="0"/>
+      </w:pPr>
       <w:bookmarkStart w:id="0" w:name="_GoBack"/>
       <w:bookmarkEnd w:id="0"/>
+    </w:p>
+    <w:p>
+      <w:pPr>
+        <w:spacing w:after="0"/>
+      </w:pPr>
+      <w:r>
+        <w:t xml:space="preserve">Κάνουμε τα ίδια βήματα με πριν για την απομάκρυνση των μη ενδιαφερόντων σημείων, υπολογίζουμε τις συντεταγμένες των τελικών σημείων κλειδιών, με βάση τις διαστάσεις της αρχικής εικόνας μας και τα προβάλουμε πάνω στην αρχική εικόνα.   </w:t>
+      </w:r>
+    </w:p>
+    <w:p>
+      <w:pPr>
+        <w:spacing w:after="0"/>
+        <w:rPr>
+          <w:u w:val="single"/>
+        </w:rPr>
+      </w:pPr>
     </w:p>
     <w:sectPr>
       <w:pgSz w:w="11906" w:h="16838"/>

</xml_diff>

<commit_message>
done with question 5
</commit_message>
<xml_diff>
--- a/Lab_Exercise_2/LAB_EX_3.docx
+++ b/Lab_Exercise_2/LAB_EX_3.docx
@@ -3441,9 +3441,6 @@
     <w:p>
       <w:pPr>
         <w:spacing w:after="0"/>
-        <w:rPr>
-          <w:lang w:val="en-US"/>
-        </w:rPr>
       </w:pPr>
     </w:p>
     <w:p>
@@ -3451,7 +3448,6 @@
         <w:spacing w:after="0"/>
         <w:rPr>
           <w:u w:val="single"/>
-          <w:lang w:val="en-US"/>
         </w:rPr>
       </w:pPr>
       <w:r>
@@ -3729,9 +3725,6 @@
     <w:p>
       <w:pPr>
         <w:spacing w:after="0"/>
-        <w:rPr>
-          <w:lang w:val="en-US"/>
-        </w:rPr>
       </w:pPr>
       <w:r>
         <w:t>Στο επεξεργασμένο παράθυρο</w:t>
@@ -3755,9 +3748,6 @@
     <w:p>
       <w:pPr>
         <w:spacing w:after="0" w:line="240" w:lineRule="auto"/>
-        <w:rPr>
-          <w:lang w:val="en-US"/>
-        </w:rPr>
       </w:pPr>
       <w:r>
         <w:t xml:space="preserve">Στο τελευταίο βήμα, μας έχει μείνει να υπολογίσουμε τον </w:t>
@@ -3908,6 +3898,222 @@
       </w:r>
       <w:r>
         <w:t xml:space="preserve">αποθηκεύοντας τα μέτρα κλίσης που βρήκαμε. </w:t>
+      </w:r>
+    </w:p>
+    <w:p>
+      <w:pPr>
+        <w:spacing w:after="0" w:line="240" w:lineRule="auto"/>
+      </w:pPr>
+      <w:r>
+        <w:t xml:space="preserve">Κανονικοποιούμε τον </w:t>
+      </w:r>
+      <w:r>
+        <w:rPr>
+          <w:lang w:val="en-US"/>
+        </w:rPr>
+        <w:t>descriptor</w:t>
+      </w:r>
+      <w:r>
+        <w:t xml:space="preserve">, </w:t>
+      </w:r>
+      <w:r>
+        <w:t xml:space="preserve">ώστε οι τιμές του να αθροίζουν στο 1, περιορίζουμε τις τιμές των στοιχείων του ώστε να μετριάσουμε τυχών </w:t>
+      </w:r>
+      <w:r>
+        <w:rPr>
+          <w:lang w:val="en-US"/>
+        </w:rPr>
+        <w:t>outliers</w:t>
+      </w:r>
+      <w:r>
+        <w:t>,</w:t>
+      </w:r>
+      <w:r>
+        <w:t xml:space="preserve"> έπειτα κανονικοποιούμε ξανά τον </w:t>
+      </w:r>
+      <w:r>
+        <w:rPr>
+          <w:lang w:val="en-US"/>
+        </w:rPr>
+        <w:t>descriptor</w:t>
+      </w:r>
+      <w:r>
+        <w:t xml:space="preserve"> </w:t>
+      </w:r>
+      <w:r>
+        <w:t xml:space="preserve">και αποθηκεύουμε τον τελικό </w:t>
+      </w:r>
+      <w:r>
+        <w:rPr>
+          <w:lang w:val="en-US"/>
+        </w:rPr>
+        <w:t>descriptor</w:t>
+      </w:r>
+      <w:r>
+        <w:t xml:space="preserve"> </w:t>
+      </w:r>
+      <w:r>
+        <w:t>στο μητρώο που δημιουργήσαμε</w:t>
+      </w:r>
+      <w:r>
+        <w:t xml:space="preserve"> (</w:t>
+      </w:r>
+      <w:r>
+        <w:rPr>
+          <w:lang w:val="en-US"/>
+        </w:rPr>
+        <w:t>feature</w:t>
+      </w:r>
+      <w:r>
+        <w:t>)</w:t>
+      </w:r>
+      <w:r>
+        <w:t xml:space="preserve"> το οποίο θα περιέχει όλους τους </w:t>
+      </w:r>
+      <w:r>
+        <w:rPr>
+          <w:lang w:val="en-US"/>
+        </w:rPr>
+        <w:t>descriptors</w:t>
+      </w:r>
+      <w:r>
+        <w:t>.</w:t>
+      </w:r>
+      <w:r>
+        <w:t xml:space="preserve"> </w:t>
+      </w:r>
+      <w:r>
+        <w:t xml:space="preserve">Τέλος, από το σύνολο των σημείων κλειδιών, κρατάμε μόνο αυτά που δεν έχουν ουδέτερο προσανατολισμό, δηλαδή το άθροισμα των μέτρων των στοιχείων του </w:t>
+      </w:r>
+      <w:r>
+        <w:rPr>
+          <w:lang w:val="en-US"/>
+        </w:rPr>
+        <w:t>descriptor</w:t>
+      </w:r>
+      <w:r>
+        <w:t xml:space="preserve"> </w:t>
+      </w:r>
+      <w:r>
+        <w:t>τους διαφέρει αρκετά από το 0.</w:t>
+      </w:r>
+    </w:p>
+    <w:p>
+      <w:pPr>
+        <w:spacing w:after="0" w:line="240" w:lineRule="auto"/>
+      </w:pPr>
+    </w:p>
+    <w:p>
+      <w:pPr>
+        <w:spacing w:after="0" w:line="240" w:lineRule="auto"/>
+      </w:pPr>
+      <w:r>
+        <w:t xml:space="preserve">3. </w:t>
+      </w:r>
+      <w:r>
+        <w:t>Όπως βλέπουμε από τις γραμμές 25 και 26 του κώδικα, χρησιμοποιούμε 3 οκτάβες με 3 επίπεδα ανά οκτάβα.</w:t>
+      </w:r>
+    </w:p>
+    <w:p>
+      <w:pPr>
+        <w:spacing w:after="0" w:line="240" w:lineRule="auto"/>
+      </w:pPr>
+    </w:p>
+    <w:p>
+      <w:pPr>
+        <w:spacing w:after="0" w:line="240" w:lineRule="auto"/>
+        <w:rPr>
+          <w:lang w:val="en-US"/>
+        </w:rPr>
+      </w:pPr>
+      <w:r>
+        <w:rPr>
+          <w:lang w:val="en-US"/>
+        </w:rPr>
+        <w:t xml:space="preserve">5. </w:t>
+      </w:r>
+      <w:r>
+        <w:t xml:space="preserve">Εικόνα </w:t>
+      </w:r>
+      <w:proofErr w:type="spellStart"/>
+      <w:r>
+        <w:rPr>
+          <w:lang w:val="en-US"/>
+        </w:rPr>
+        <w:t>totem.tif</w:t>
+      </w:r>
+      <w:proofErr w:type="spellEnd"/>
+      <w:r>
+        <w:rPr>
+          <w:lang w:val="en-US"/>
+        </w:rPr>
+        <w:t>.</w:t>
+      </w:r>
+    </w:p>
+    <w:p>
+      <w:pPr>
+        <w:spacing w:after="0" w:line="240" w:lineRule="auto"/>
+        <w:rPr>
+          <w:lang w:val="en-US"/>
+        </w:rPr>
+      </w:pPr>
+      <w:r>
+        <w:rPr>
+          <w:lang w:val="en-US"/>
+        </w:rPr>
+        <w:t xml:space="preserve"> </w:t>
+      </w:r>
+      <w:r>
+        <w:t>Αποτελέσματα:</w:t>
+      </w:r>
+    </w:p>
+    <w:p>
+      <w:pPr>
+        <w:spacing w:after="0" w:line="240" w:lineRule="auto"/>
+        <w:rPr>
+          <w:lang w:val="en-US"/>
+        </w:rPr>
+      </w:pPr>
+      <w:r>
+        <w:rPr>
+          <w:noProof/>
+          <w:lang w:eastAsia="el-GR"/>
+        </w:rPr>
+        <w:drawing>
+          <wp:inline distT="0" distB="0" distL="0" distR="0" wp14:anchorId="2453F368" wp14:editId="76F0E9B6">
+            <wp:extent cx="5274310" cy="3909338"/>
+            <wp:effectExtent l="0" t="0" r="2540" b="0"/>
+            <wp:docPr id="3" name="Εικόνα 3"/>
+            <wp:cNvGraphicFramePr>
+              <a:graphicFrameLocks xmlns:a="http://schemas.openxmlformats.org/drawingml/2006/main" noChangeAspect="1"/>
+            </wp:cNvGraphicFramePr>
+            <a:graphic xmlns:a="http://schemas.openxmlformats.org/drawingml/2006/main">
+              <a:graphicData uri="http://schemas.openxmlformats.org/drawingml/2006/picture">
+                <pic:pic xmlns:pic="http://schemas.openxmlformats.org/drawingml/2006/picture">
+                  <pic:nvPicPr>
+                    <pic:cNvPr id="0" name=""/>
+                    <pic:cNvPicPr/>
+                  </pic:nvPicPr>
+                  <pic:blipFill>
+                    <a:blip r:embed="rId6"/>
+                    <a:stretch>
+                      <a:fillRect/>
+                    </a:stretch>
+                  </pic:blipFill>
+                  <pic:spPr>
+                    <a:xfrm>
+                      <a:off x="0" y="0"/>
+                      <a:ext cx="5274310" cy="3909338"/>
+                    </a:xfrm>
+                    <a:prstGeom prst="rect">
+                      <a:avLst/>
+                    </a:prstGeom>
+                  </pic:spPr>
+                </pic:pic>
+              </a:graphicData>
+            </a:graphic>
+          </wp:inline>
+        </w:drawing>
       </w:r>
     </w:p>
     <w:p>
@@ -3919,104 +4125,1248 @@
           <w:sz w:val="21"/>
           <w:szCs w:val="21"/>
           <w:shd w:val="clear" w:color="auto" w:fill="000000"/>
-          <w:lang w:eastAsia="el-GR"/>
-        </w:rPr>
-      </w:pPr>
-      <w:r>
-        <w:t xml:space="preserve">Κανονικοποιούμε τον </w:t>
-      </w:r>
-      <w:r>
-        <w:rPr>
-          <w:lang w:val="en-US"/>
-        </w:rPr>
-        <w:t>descriptor</w:t>
-      </w:r>
-      <w:r>
-        <w:t xml:space="preserve">, </w:t>
-      </w:r>
-      <w:r>
-        <w:t xml:space="preserve">ώστε οι τιμές του να αθροίζουν στο 1, περιορίζουμε τις τιμές των στοιχείων του ώστε να μετριάσουμε τυχών </w:t>
-      </w:r>
-      <w:r>
-        <w:rPr>
-          <w:lang w:val="en-US"/>
-        </w:rPr>
-        <w:t>outliers</w:t>
-      </w:r>
-      <w:r>
-        <w:t>,</w:t>
-      </w:r>
-      <w:r>
-        <w:t xml:space="preserve"> έπειτα κανονικοποιούμε ξανά τον </w:t>
-      </w:r>
-      <w:r>
-        <w:rPr>
-          <w:lang w:val="en-US"/>
-        </w:rPr>
-        <w:t>descriptor</w:t>
-      </w:r>
-      <w:r>
-        <w:t xml:space="preserve"> </w:t>
-      </w:r>
-      <w:r>
-        <w:t xml:space="preserve">και αποθηκεύουμε τον τελικό </w:t>
-      </w:r>
-      <w:r>
-        <w:rPr>
-          <w:lang w:val="en-US"/>
-        </w:rPr>
-        <w:t>descriptor</w:t>
-      </w:r>
-      <w:r>
-        <w:t xml:space="preserve"> </w:t>
-      </w:r>
-      <w:r>
-        <w:t>στο μητρώο που δημιουργήσαμε</w:t>
-      </w:r>
-      <w:r>
-        <w:t xml:space="preserve"> (</w:t>
-      </w:r>
-      <w:r>
-        <w:rPr>
-          <w:lang w:val="en-US"/>
-        </w:rPr>
-        <w:t>feature</w:t>
-      </w:r>
-      <w:r>
-        <w:t>)</w:t>
-      </w:r>
-      <w:r>
-        <w:t xml:space="preserve"> το οποίο θα περιέχει όλους τους </w:t>
-      </w:r>
-      <w:r>
-        <w:rPr>
-          <w:lang w:val="en-US"/>
-        </w:rPr>
-        <w:t>descriptors</w:t>
-      </w:r>
+          <w:lang w:val="en-US" w:eastAsia="el-GR"/>
+        </w:rPr>
+      </w:pPr>
+      <w:r>
+        <w:rPr>
+          <w:rFonts w:ascii="Courier New" w:eastAsia="Times New Roman" w:hAnsi="Courier New" w:cs="Courier New"/>
+          <w:noProof/>
+          <w:color w:val="FFFFFF"/>
+          <w:sz w:val="21"/>
+          <w:szCs w:val="21"/>
+          <w:shd w:val="clear" w:color="auto" w:fill="000000"/>
+          <w:lang w:eastAsia="el-GR"/>
+        </w:rPr>
+        <w:lastRenderedPageBreak/>
+        <w:drawing>
+          <wp:inline distT="0" distB="0" distL="0" distR="0" wp14:anchorId="54A7DAFA" wp14:editId="5E486265">
+            <wp:extent cx="5274310" cy="3183510"/>
+            <wp:effectExtent l="0" t="0" r="2540" b="0"/>
+            <wp:docPr id="1" name="Εικόνα 1"/>
+            <wp:cNvGraphicFramePr>
+              <a:graphicFrameLocks xmlns:a="http://schemas.openxmlformats.org/drawingml/2006/main" noChangeAspect="1"/>
+            </wp:cNvGraphicFramePr>
+            <a:graphic xmlns:a="http://schemas.openxmlformats.org/drawingml/2006/main">
+              <a:graphicData uri="http://schemas.openxmlformats.org/drawingml/2006/picture">
+                <pic:pic xmlns:pic="http://schemas.openxmlformats.org/drawingml/2006/picture">
+                  <pic:nvPicPr>
+                    <pic:cNvPr id="0" name=""/>
+                    <pic:cNvPicPr/>
+                  </pic:nvPicPr>
+                  <pic:blipFill>
+                    <a:blip r:embed="rId7"/>
+                    <a:stretch>
+                      <a:fillRect/>
+                    </a:stretch>
+                  </pic:blipFill>
+                  <pic:spPr>
+                    <a:xfrm>
+                      <a:off x="0" y="0"/>
+                      <a:ext cx="5274310" cy="3183510"/>
+                    </a:xfrm>
+                    <a:prstGeom prst="rect">
+                      <a:avLst/>
+                    </a:prstGeom>
+                  </pic:spPr>
+                </pic:pic>
+              </a:graphicData>
+            </a:graphic>
+          </wp:inline>
+        </w:drawing>
+      </w:r>
+    </w:p>
+    <w:p>
+      <w:pPr>
+        <w:spacing w:after="0" w:line="240" w:lineRule="auto"/>
+        <w:rPr>
+          <w:rFonts w:ascii="Courier New" w:eastAsia="Times New Roman" w:hAnsi="Courier New" w:cs="Courier New"/>
+          <w:color w:val="FFFFFF"/>
+          <w:sz w:val="21"/>
+          <w:szCs w:val="21"/>
+          <w:shd w:val="clear" w:color="auto" w:fill="000000"/>
+          <w:lang w:val="en-US" w:eastAsia="el-GR"/>
+        </w:rPr>
+      </w:pPr>
+    </w:p>
+    <w:p>
+      <w:pPr>
+        <w:spacing w:after="0" w:line="240" w:lineRule="auto"/>
+        <w:rPr>
+          <w:rFonts w:ascii="Courier New" w:eastAsia="Times New Roman" w:hAnsi="Courier New" w:cs="Courier New"/>
+          <w:color w:val="FFFFFF"/>
+          <w:sz w:val="21"/>
+          <w:szCs w:val="21"/>
+          <w:shd w:val="clear" w:color="auto" w:fill="000000"/>
+          <w:lang w:val="en-US" w:eastAsia="el-GR"/>
+        </w:rPr>
+      </w:pPr>
+      <w:r>
+        <w:rPr>
+          <w:rFonts w:ascii="Courier New" w:eastAsia="Times New Roman" w:hAnsi="Courier New" w:cs="Courier New"/>
+          <w:noProof/>
+          <w:color w:val="FFFFFF"/>
+          <w:sz w:val="21"/>
+          <w:szCs w:val="21"/>
+          <w:shd w:val="clear" w:color="auto" w:fill="000000"/>
+          <w:lang w:eastAsia="el-GR"/>
+        </w:rPr>
+        <w:drawing>
+          <wp:inline distT="0" distB="0" distL="0" distR="0" wp14:anchorId="70F7A84F" wp14:editId="7A62E185">
+            <wp:extent cx="5274310" cy="3455772"/>
+            <wp:effectExtent l="0" t="0" r="2540" b="0"/>
+            <wp:docPr id="2" name="Εικόνα 2"/>
+            <wp:cNvGraphicFramePr>
+              <a:graphicFrameLocks xmlns:a="http://schemas.openxmlformats.org/drawingml/2006/main" noChangeAspect="1"/>
+            </wp:cNvGraphicFramePr>
+            <a:graphic xmlns:a="http://schemas.openxmlformats.org/drawingml/2006/main">
+              <a:graphicData uri="http://schemas.openxmlformats.org/drawingml/2006/picture">
+                <pic:pic xmlns:pic="http://schemas.openxmlformats.org/drawingml/2006/picture">
+                  <pic:nvPicPr>
+                    <pic:cNvPr id="0" name=""/>
+                    <pic:cNvPicPr/>
+                  </pic:nvPicPr>
+                  <pic:blipFill>
+                    <a:blip r:embed="rId8"/>
+                    <a:stretch>
+                      <a:fillRect/>
+                    </a:stretch>
+                  </pic:blipFill>
+                  <pic:spPr>
+                    <a:xfrm>
+                      <a:off x="0" y="0"/>
+                      <a:ext cx="5274310" cy="3455772"/>
+                    </a:xfrm>
+                    <a:prstGeom prst="rect">
+                      <a:avLst/>
+                    </a:prstGeom>
+                  </pic:spPr>
+                </pic:pic>
+              </a:graphicData>
+            </a:graphic>
+          </wp:inline>
+        </w:drawing>
+      </w:r>
+    </w:p>
+    <w:p>
+      <w:pPr>
+        <w:spacing w:after="0" w:line="240" w:lineRule="auto"/>
+        <w:rPr>
+          <w:rFonts w:ascii="Courier New" w:eastAsia="Times New Roman" w:hAnsi="Courier New" w:cs="Courier New"/>
+          <w:color w:val="FFFFFF"/>
+          <w:sz w:val="21"/>
+          <w:szCs w:val="21"/>
+          <w:shd w:val="clear" w:color="auto" w:fill="000000"/>
+          <w:lang w:val="en-US" w:eastAsia="el-GR"/>
+        </w:rPr>
+      </w:pPr>
+    </w:p>
+    <w:p>
+      <w:pPr>
+        <w:spacing w:after="0" w:line="240" w:lineRule="auto"/>
+        <w:rPr>
+          <w:rFonts w:ascii="Courier New" w:eastAsia="Times New Roman" w:hAnsi="Courier New" w:cs="Courier New"/>
+          <w:color w:val="FFFFFF"/>
+          <w:sz w:val="21"/>
+          <w:szCs w:val="21"/>
+          <w:shd w:val="clear" w:color="auto" w:fill="000000"/>
+          <w:lang w:val="en-US" w:eastAsia="el-GR"/>
+        </w:rPr>
+      </w:pPr>
+    </w:p>
+    <w:p>
+      <w:pPr>
+        <w:spacing w:after="0" w:line="240" w:lineRule="auto"/>
+        <w:rPr>
+          <w:rFonts w:ascii="Courier New" w:eastAsia="Times New Roman" w:hAnsi="Courier New" w:cs="Courier New"/>
+          <w:color w:val="FFFFFF"/>
+          <w:sz w:val="21"/>
+          <w:szCs w:val="21"/>
+          <w:shd w:val="clear" w:color="auto" w:fill="000000"/>
+          <w:lang w:val="en-US" w:eastAsia="el-GR"/>
+        </w:rPr>
+      </w:pPr>
+    </w:p>
+    <w:p>
+      <w:pPr>
+        <w:spacing w:after="0" w:line="240" w:lineRule="auto"/>
+        <w:rPr>
+          <w:rFonts w:ascii="Courier New" w:eastAsia="Times New Roman" w:hAnsi="Courier New" w:cs="Courier New"/>
+          <w:color w:val="FFFFFF"/>
+          <w:sz w:val="21"/>
+          <w:szCs w:val="21"/>
+          <w:shd w:val="clear" w:color="auto" w:fill="000000"/>
+          <w:lang w:val="en-US" w:eastAsia="el-GR"/>
+        </w:rPr>
+      </w:pPr>
+    </w:p>
+    <w:p>
+      <w:pPr>
+        <w:spacing w:after="0" w:line="240" w:lineRule="auto"/>
+        <w:rPr>
+          <w:rFonts w:ascii="Courier New" w:eastAsia="Times New Roman" w:hAnsi="Courier New" w:cs="Courier New"/>
+          <w:color w:val="FFFFFF"/>
+          <w:sz w:val="21"/>
+          <w:szCs w:val="21"/>
+          <w:shd w:val="clear" w:color="auto" w:fill="000000"/>
+          <w:lang w:val="en-US" w:eastAsia="el-GR"/>
+        </w:rPr>
+      </w:pPr>
+    </w:p>
+    <w:p>
+      <w:pPr>
+        <w:spacing w:after="0" w:line="240" w:lineRule="auto"/>
+        <w:rPr>
+          <w:rFonts w:ascii="Courier New" w:eastAsia="Times New Roman" w:hAnsi="Courier New" w:cs="Courier New"/>
+          <w:color w:val="FFFFFF"/>
+          <w:sz w:val="21"/>
+          <w:szCs w:val="21"/>
+          <w:shd w:val="clear" w:color="auto" w:fill="000000"/>
+          <w:lang w:val="en-US" w:eastAsia="el-GR"/>
+        </w:rPr>
+      </w:pPr>
+    </w:p>
+    <w:p>
+      <w:pPr>
+        <w:spacing w:after="0" w:line="240" w:lineRule="auto"/>
+        <w:rPr>
+          <w:rFonts w:ascii="Courier New" w:eastAsia="Times New Roman" w:hAnsi="Courier New" w:cs="Courier New"/>
+          <w:color w:val="FFFFFF"/>
+          <w:sz w:val="21"/>
+          <w:szCs w:val="21"/>
+          <w:shd w:val="clear" w:color="auto" w:fill="000000"/>
+          <w:lang w:val="en-US" w:eastAsia="el-GR"/>
+        </w:rPr>
+      </w:pPr>
+    </w:p>
+    <w:p>
+      <w:pPr>
+        <w:spacing w:after="0" w:line="240" w:lineRule="auto"/>
+        <w:rPr>
+          <w:rFonts w:ascii="Courier New" w:eastAsia="Times New Roman" w:hAnsi="Courier New" w:cs="Courier New"/>
+          <w:color w:val="FFFFFF"/>
+          <w:sz w:val="21"/>
+          <w:szCs w:val="21"/>
+          <w:shd w:val="clear" w:color="auto" w:fill="000000"/>
+          <w:lang w:val="en-US" w:eastAsia="el-GR"/>
+        </w:rPr>
+      </w:pPr>
+    </w:p>
+    <w:p>
+      <w:pPr>
+        <w:spacing w:after="0" w:line="240" w:lineRule="auto"/>
+        <w:rPr>
+          <w:rFonts w:ascii="Courier New" w:eastAsia="Times New Roman" w:hAnsi="Courier New" w:cs="Courier New"/>
+          <w:color w:val="FFFFFF"/>
+          <w:sz w:val="21"/>
+          <w:szCs w:val="21"/>
+          <w:shd w:val="clear" w:color="auto" w:fill="000000"/>
+          <w:lang w:val="en-US" w:eastAsia="el-GR"/>
+        </w:rPr>
+      </w:pPr>
+    </w:p>
+    <w:p>
+      <w:pPr>
+        <w:spacing w:after="0" w:line="240" w:lineRule="auto"/>
+        <w:rPr>
+          <w:rFonts w:ascii="Courier New" w:eastAsia="Times New Roman" w:hAnsi="Courier New" w:cs="Courier New"/>
+          <w:color w:val="FFFFFF"/>
+          <w:sz w:val="21"/>
+          <w:szCs w:val="21"/>
+          <w:shd w:val="clear" w:color="auto" w:fill="000000"/>
+          <w:lang w:val="en-US" w:eastAsia="el-GR"/>
+        </w:rPr>
+      </w:pPr>
+    </w:p>
+    <w:p>
+      <w:pPr>
+        <w:spacing w:after="0" w:line="240" w:lineRule="auto"/>
+        <w:rPr>
+          <w:rFonts w:ascii="Courier New" w:eastAsia="Times New Roman" w:hAnsi="Courier New" w:cs="Courier New"/>
+          <w:color w:val="FFFFFF"/>
+          <w:sz w:val="21"/>
+          <w:szCs w:val="21"/>
+          <w:shd w:val="clear" w:color="auto" w:fill="000000"/>
+          <w:lang w:val="en-US" w:eastAsia="el-GR"/>
+        </w:rPr>
+      </w:pPr>
+    </w:p>
+    <w:p>
+      <w:pPr>
+        <w:spacing w:after="0" w:line="240" w:lineRule="auto"/>
+        <w:rPr>
+          <w:rFonts w:ascii="Courier New" w:eastAsia="Times New Roman" w:hAnsi="Courier New" w:cs="Courier New"/>
+          <w:color w:val="FFFFFF"/>
+          <w:sz w:val="21"/>
+          <w:szCs w:val="21"/>
+          <w:shd w:val="clear" w:color="auto" w:fill="000000"/>
+          <w:lang w:val="en-US" w:eastAsia="el-GR"/>
+        </w:rPr>
+      </w:pPr>
+    </w:p>
+    <w:p>
+      <w:pPr>
+        <w:spacing w:after="0" w:line="240" w:lineRule="auto"/>
+        <w:rPr>
+          <w:rFonts w:ascii="Courier New" w:eastAsia="Times New Roman" w:hAnsi="Courier New" w:cs="Courier New"/>
+          <w:color w:val="FFFFFF"/>
+          <w:sz w:val="21"/>
+          <w:szCs w:val="21"/>
+          <w:shd w:val="clear" w:color="auto" w:fill="000000"/>
+          <w:lang w:val="en-US" w:eastAsia="el-GR"/>
+        </w:rPr>
+      </w:pPr>
+    </w:p>
+    <w:p>
+      <w:pPr>
+        <w:spacing w:after="0" w:line="240" w:lineRule="auto"/>
+      </w:pPr>
+      <w:r>
+        <w:lastRenderedPageBreak/>
+        <w:t xml:space="preserve">Εικόνα </w:t>
+      </w:r>
+      <w:r>
+        <w:rPr>
+          <w:lang w:val="en-US"/>
+        </w:rPr>
+        <w:t>x</w:t>
+      </w:r>
+      <w:r>
+        <w:t>31_</w:t>
+      </w:r>
+      <w:r>
+        <w:rPr>
+          <w:lang w:val="en-US"/>
+        </w:rPr>
+        <w:t>f</w:t>
+      </w:r>
+      <w:r>
+        <w:t>18.</w:t>
+      </w:r>
+      <w:proofErr w:type="spellStart"/>
+      <w:r>
+        <w:rPr>
+          <w:lang w:val="en-US"/>
+        </w:rPr>
+        <w:t>tif</w:t>
+      </w:r>
+      <w:proofErr w:type="spellEnd"/>
       <w:r>
         <w:t>.</w:t>
       </w:r>
-      <w:r>
-        <w:t xml:space="preserve"> </w:t>
-      </w:r>
-      <w:r>
-        <w:t xml:space="preserve">Τέλος, από το σύνολο των σημείων κλειδιών, κρατάμε μόνο αυτά που δεν έχουν ουδέτερο προσανατολισμό, δηλαδή το άθροισμα των μέτρων των στοιχείων του </w:t>
-      </w:r>
-      <w:r>
-        <w:rPr>
-          <w:lang w:val="en-US"/>
-        </w:rPr>
-        <w:t>descriptor</w:t>
-      </w:r>
-      <w:r>
-        <w:t xml:space="preserve"> </w:t>
-      </w:r>
-      <w:r>
-        <w:t>τους διαφέρει αρκετά από το 0.</w:t>
+    </w:p>
+    <w:p>
+      <w:pPr>
+        <w:tabs>
+          <w:tab w:val="left" w:pos="6348"/>
+        </w:tabs>
+        <w:spacing w:after="0" w:line="240" w:lineRule="auto"/>
+      </w:pPr>
+      <w:r>
+        <w:t xml:space="preserve"> </w:t>
+      </w:r>
+      <w:r>
+        <w:t>Αποτελέσματα:</w:t>
+      </w:r>
+    </w:p>
+    <w:p>
+      <w:pPr>
+        <w:tabs>
+          <w:tab w:val="left" w:pos="6348"/>
+        </w:tabs>
+        <w:spacing w:after="0" w:line="240" w:lineRule="auto"/>
+        <w:rPr>
+          <w:lang w:val="en-US"/>
+        </w:rPr>
+      </w:pPr>
+      <w:r>
+        <w:rPr>
+          <w:noProof/>
+          <w:lang w:eastAsia="el-GR"/>
+        </w:rPr>
+        <w:drawing>
+          <wp:inline distT="0" distB="0" distL="0" distR="0" wp14:anchorId="114FAC4E" wp14:editId="504C7456">
+            <wp:extent cx="5274310" cy="3264700"/>
+            <wp:effectExtent l="0" t="0" r="2540" b="0"/>
+            <wp:docPr id="6" name="Εικόνα 6"/>
+            <wp:cNvGraphicFramePr>
+              <a:graphicFrameLocks xmlns:a="http://schemas.openxmlformats.org/drawingml/2006/main" noChangeAspect="1"/>
+            </wp:cNvGraphicFramePr>
+            <a:graphic xmlns:a="http://schemas.openxmlformats.org/drawingml/2006/main">
+              <a:graphicData uri="http://schemas.openxmlformats.org/drawingml/2006/picture">
+                <pic:pic xmlns:pic="http://schemas.openxmlformats.org/drawingml/2006/picture">
+                  <pic:nvPicPr>
+                    <pic:cNvPr id="0" name=""/>
+                    <pic:cNvPicPr/>
+                  </pic:nvPicPr>
+                  <pic:blipFill>
+                    <a:blip r:embed="rId9"/>
+                    <a:stretch>
+                      <a:fillRect/>
+                    </a:stretch>
+                  </pic:blipFill>
+                  <pic:spPr>
+                    <a:xfrm>
+                      <a:off x="0" y="0"/>
+                      <a:ext cx="5274310" cy="3264700"/>
+                    </a:xfrm>
+                    <a:prstGeom prst="rect">
+                      <a:avLst/>
+                    </a:prstGeom>
+                  </pic:spPr>
+                </pic:pic>
+              </a:graphicData>
+            </a:graphic>
+          </wp:inline>
+        </w:drawing>
+      </w:r>
+      <w:r>
+        <w:tab/>
+      </w:r>
+    </w:p>
+    <w:p>
+      <w:pPr>
+        <w:spacing w:after="0" w:line="240" w:lineRule="auto"/>
+        <w:rPr>
+          <w:lang w:val="en-US"/>
+        </w:rPr>
+      </w:pPr>
+      <w:r>
+        <w:rPr>
+          <w:noProof/>
+          <w:lang w:eastAsia="el-GR"/>
+        </w:rPr>
+        <w:drawing>
+          <wp:inline distT="0" distB="0" distL="0" distR="0" wp14:anchorId="4311EE88" wp14:editId="00AB1652">
+            <wp:extent cx="5274310" cy="3308653"/>
+            <wp:effectExtent l="0" t="0" r="2540" b="6350"/>
+            <wp:docPr id="5" name="Εικόνα 5"/>
+            <wp:cNvGraphicFramePr>
+              <a:graphicFrameLocks xmlns:a="http://schemas.openxmlformats.org/drawingml/2006/main" noChangeAspect="1"/>
+            </wp:cNvGraphicFramePr>
+            <a:graphic xmlns:a="http://schemas.openxmlformats.org/drawingml/2006/main">
+              <a:graphicData uri="http://schemas.openxmlformats.org/drawingml/2006/picture">
+                <pic:pic xmlns:pic="http://schemas.openxmlformats.org/drawingml/2006/picture">
+                  <pic:nvPicPr>
+                    <pic:cNvPr id="0" name=""/>
+                    <pic:cNvPicPr/>
+                  </pic:nvPicPr>
+                  <pic:blipFill>
+                    <a:blip r:embed="rId10"/>
+                    <a:stretch>
+                      <a:fillRect/>
+                    </a:stretch>
+                  </pic:blipFill>
+                  <pic:spPr>
+                    <a:xfrm>
+                      <a:off x="0" y="0"/>
+                      <a:ext cx="5274310" cy="3308653"/>
+                    </a:xfrm>
+                    <a:prstGeom prst="rect">
+                      <a:avLst/>
+                    </a:prstGeom>
+                  </pic:spPr>
+                </pic:pic>
+              </a:graphicData>
+            </a:graphic>
+          </wp:inline>
+        </w:drawing>
+      </w:r>
+    </w:p>
+    <w:p>
+      <w:pPr>
+        <w:spacing w:after="0" w:line="240" w:lineRule="auto"/>
+        <w:rPr>
+          <w:lang w:val="en-US"/>
+        </w:rPr>
+      </w:pPr>
+      <w:r>
+        <w:rPr>
+          <w:noProof/>
+          <w:lang w:eastAsia="el-GR"/>
+        </w:rPr>
+        <w:lastRenderedPageBreak/>
+        <w:drawing>
+          <wp:inline distT="0" distB="0" distL="0" distR="0" wp14:anchorId="6BA4552B" wp14:editId="1254E23C">
+            <wp:extent cx="5274310" cy="3500335"/>
+            <wp:effectExtent l="0" t="0" r="2540" b="5080"/>
+            <wp:docPr id="4" name="Εικόνα 4"/>
+            <wp:cNvGraphicFramePr>
+              <a:graphicFrameLocks xmlns:a="http://schemas.openxmlformats.org/drawingml/2006/main" noChangeAspect="1"/>
+            </wp:cNvGraphicFramePr>
+            <a:graphic xmlns:a="http://schemas.openxmlformats.org/drawingml/2006/main">
+              <a:graphicData uri="http://schemas.openxmlformats.org/drawingml/2006/picture">
+                <pic:pic xmlns:pic="http://schemas.openxmlformats.org/drawingml/2006/picture">
+                  <pic:nvPicPr>
+                    <pic:cNvPr id="0" name=""/>
+                    <pic:cNvPicPr/>
+                  </pic:nvPicPr>
+                  <pic:blipFill>
+                    <a:blip r:embed="rId11"/>
+                    <a:stretch>
+                      <a:fillRect/>
+                    </a:stretch>
+                  </pic:blipFill>
+                  <pic:spPr>
+                    <a:xfrm>
+                      <a:off x="0" y="0"/>
+                      <a:ext cx="5274310" cy="3500335"/>
+                    </a:xfrm>
+                    <a:prstGeom prst="rect">
+                      <a:avLst/>
+                    </a:prstGeom>
+                  </pic:spPr>
+                </pic:pic>
+              </a:graphicData>
+            </a:graphic>
+          </wp:inline>
+        </w:drawing>
+      </w:r>
+    </w:p>
+    <w:p>
+      <w:pPr>
+        <w:spacing w:after="0" w:line="240" w:lineRule="auto"/>
+        <w:rPr>
+          <w:rFonts w:ascii="Courier New" w:eastAsia="Times New Roman" w:hAnsi="Courier New" w:cs="Courier New"/>
+          <w:color w:val="FFFFFF"/>
+          <w:sz w:val="21"/>
+          <w:szCs w:val="21"/>
+          <w:shd w:val="clear" w:color="auto" w:fill="000000"/>
+          <w:lang w:val="en-US" w:eastAsia="el-GR"/>
+        </w:rPr>
+      </w:pPr>
+    </w:p>
+    <w:p>
+      <w:pPr>
+        <w:spacing w:after="0" w:line="240" w:lineRule="auto"/>
+        <w:rPr>
+          <w:rFonts w:ascii="Courier New" w:eastAsia="Times New Roman" w:hAnsi="Courier New" w:cs="Courier New"/>
+          <w:color w:val="FFFFFF"/>
+          <w:sz w:val="21"/>
+          <w:szCs w:val="21"/>
+          <w:shd w:val="clear" w:color="auto" w:fill="000000"/>
+          <w:lang w:eastAsia="el-GR"/>
+        </w:rPr>
+      </w:pPr>
+    </w:p>
+    <w:p>
+      <w:pPr>
+        <w:spacing w:after="0" w:line="240" w:lineRule="auto"/>
+      </w:pPr>
+      <w:r>
+        <w:t xml:space="preserve">Εικόνα </w:t>
+      </w:r>
+      <w:proofErr w:type="spellStart"/>
+      <w:r>
+        <w:rPr>
+          <w:lang w:val="en-US"/>
+        </w:rPr>
+        <w:t>leaves.tif</w:t>
+      </w:r>
+      <w:proofErr w:type="spellEnd"/>
+      <w:r>
+        <w:t>.</w:t>
+      </w:r>
+    </w:p>
+    <w:p>
+      <w:pPr>
+        <w:spacing w:after="0" w:line="240" w:lineRule="auto"/>
+      </w:pPr>
+      <w:r>
+        <w:t>Αποτελέσματα:</w:t>
+      </w:r>
+    </w:p>
+    <w:p>
+      <w:pPr>
+        <w:spacing w:after="0" w:line="240" w:lineRule="auto"/>
+        <w:rPr>
+          <w:lang w:val="en-US"/>
+        </w:rPr>
+      </w:pPr>
+      <w:r>
+        <w:rPr>
+          <w:noProof/>
+          <w:lang w:eastAsia="el-GR"/>
+        </w:rPr>
+        <w:drawing>
+          <wp:inline distT="0" distB="0" distL="0" distR="0" wp14:anchorId="511C4E86" wp14:editId="2076D146">
+            <wp:extent cx="5274310" cy="3206097"/>
+            <wp:effectExtent l="0" t="0" r="2540" b="0"/>
+            <wp:docPr id="9" name="Εικόνα 9"/>
+            <wp:cNvGraphicFramePr>
+              <a:graphicFrameLocks xmlns:a="http://schemas.openxmlformats.org/drawingml/2006/main" noChangeAspect="1"/>
+            </wp:cNvGraphicFramePr>
+            <a:graphic xmlns:a="http://schemas.openxmlformats.org/drawingml/2006/main">
+              <a:graphicData uri="http://schemas.openxmlformats.org/drawingml/2006/picture">
+                <pic:pic xmlns:pic="http://schemas.openxmlformats.org/drawingml/2006/picture">
+                  <pic:nvPicPr>
+                    <pic:cNvPr id="0" name=""/>
+                    <pic:cNvPicPr/>
+                  </pic:nvPicPr>
+                  <pic:blipFill>
+                    <a:blip r:embed="rId12"/>
+                    <a:stretch>
+                      <a:fillRect/>
+                    </a:stretch>
+                  </pic:blipFill>
+                  <pic:spPr>
+                    <a:xfrm>
+                      <a:off x="0" y="0"/>
+                      <a:ext cx="5274310" cy="3206097"/>
+                    </a:xfrm>
+                    <a:prstGeom prst="rect">
+                      <a:avLst/>
+                    </a:prstGeom>
+                  </pic:spPr>
+                </pic:pic>
+              </a:graphicData>
+            </a:graphic>
+          </wp:inline>
+        </w:drawing>
+      </w:r>
+    </w:p>
+    <w:p>
+      <w:pPr>
+        <w:spacing w:after="0" w:line="240" w:lineRule="auto"/>
+        <w:rPr>
+          <w:rFonts w:ascii="Courier New" w:eastAsia="Times New Roman" w:hAnsi="Courier New" w:cs="Courier New"/>
+          <w:color w:val="FFFFFF"/>
+          <w:sz w:val="21"/>
+          <w:szCs w:val="21"/>
+          <w:shd w:val="clear" w:color="auto" w:fill="000000"/>
+          <w:lang w:val="en-US" w:eastAsia="el-GR"/>
+        </w:rPr>
+      </w:pPr>
+      <w:r>
+        <w:rPr>
+          <w:rFonts w:ascii="Courier New" w:eastAsia="Times New Roman" w:hAnsi="Courier New" w:cs="Courier New"/>
+          <w:noProof/>
+          <w:color w:val="FFFFFF"/>
+          <w:sz w:val="21"/>
+          <w:szCs w:val="21"/>
+          <w:shd w:val="clear" w:color="auto" w:fill="000000"/>
+          <w:lang w:eastAsia="el-GR"/>
+        </w:rPr>
+        <w:lastRenderedPageBreak/>
+        <w:drawing>
+          <wp:inline distT="0" distB="0" distL="0" distR="0" wp14:anchorId="31DE83B7" wp14:editId="1D6251C9">
+            <wp:extent cx="5274310" cy="3084006"/>
+            <wp:effectExtent l="0" t="0" r="2540" b="2540"/>
+            <wp:docPr id="7" name="Εικόνα 7"/>
+            <wp:cNvGraphicFramePr>
+              <a:graphicFrameLocks xmlns:a="http://schemas.openxmlformats.org/drawingml/2006/main" noChangeAspect="1"/>
+            </wp:cNvGraphicFramePr>
+            <a:graphic xmlns:a="http://schemas.openxmlformats.org/drawingml/2006/main">
+              <a:graphicData uri="http://schemas.openxmlformats.org/drawingml/2006/picture">
+                <pic:pic xmlns:pic="http://schemas.openxmlformats.org/drawingml/2006/picture">
+                  <pic:nvPicPr>
+                    <pic:cNvPr id="0" name=""/>
+                    <pic:cNvPicPr/>
+                  </pic:nvPicPr>
+                  <pic:blipFill>
+                    <a:blip r:embed="rId13"/>
+                    <a:stretch>
+                      <a:fillRect/>
+                    </a:stretch>
+                  </pic:blipFill>
+                  <pic:spPr>
+                    <a:xfrm>
+                      <a:off x="0" y="0"/>
+                      <a:ext cx="5274310" cy="3084006"/>
+                    </a:xfrm>
+                    <a:prstGeom prst="rect">
+                      <a:avLst/>
+                    </a:prstGeom>
+                  </pic:spPr>
+                </pic:pic>
+              </a:graphicData>
+            </a:graphic>
+          </wp:inline>
+        </w:drawing>
+      </w:r>
+    </w:p>
+    <w:p>
+      <w:pPr>
+        <w:spacing w:after="0" w:line="240" w:lineRule="auto"/>
+        <w:rPr>
+          <w:rFonts w:ascii="Courier New" w:eastAsia="Times New Roman" w:hAnsi="Courier New" w:cs="Courier New"/>
+          <w:color w:val="FFFFFF"/>
+          <w:sz w:val="21"/>
+          <w:szCs w:val="21"/>
+          <w:shd w:val="clear" w:color="auto" w:fill="000000"/>
+          <w:lang w:val="en-US" w:eastAsia="el-GR"/>
+        </w:rPr>
+      </w:pPr>
+    </w:p>
+    <w:p>
+      <w:pPr>
+        <w:spacing w:after="0" w:line="240" w:lineRule="auto"/>
+        <w:rPr>
+          <w:rFonts w:ascii="Courier New" w:eastAsia="Times New Roman" w:hAnsi="Courier New" w:cs="Courier New"/>
+          <w:color w:val="FFFFFF"/>
+          <w:sz w:val="21"/>
+          <w:szCs w:val="21"/>
+          <w:shd w:val="clear" w:color="auto" w:fill="000000"/>
+          <w:lang w:eastAsia="el-GR"/>
+        </w:rPr>
+      </w:pPr>
+      <w:r>
+        <w:rPr>
+          <w:rFonts w:ascii="Courier New" w:eastAsia="Times New Roman" w:hAnsi="Courier New" w:cs="Courier New"/>
+          <w:noProof/>
+          <w:color w:val="FFFFFF"/>
+          <w:sz w:val="21"/>
+          <w:szCs w:val="21"/>
+          <w:shd w:val="clear" w:color="auto" w:fill="000000"/>
+          <w:lang w:eastAsia="el-GR"/>
+        </w:rPr>
+        <w:drawing>
+          <wp:inline distT="0" distB="0" distL="0" distR="0" wp14:anchorId="4A0B268E" wp14:editId="401B100E">
+            <wp:extent cx="5274310" cy="3265921"/>
+            <wp:effectExtent l="0" t="0" r="2540" b="0"/>
+            <wp:docPr id="8" name="Εικόνα 8"/>
+            <wp:cNvGraphicFramePr>
+              <a:graphicFrameLocks xmlns:a="http://schemas.openxmlformats.org/drawingml/2006/main" noChangeAspect="1"/>
+            </wp:cNvGraphicFramePr>
+            <a:graphic xmlns:a="http://schemas.openxmlformats.org/drawingml/2006/main">
+              <a:graphicData uri="http://schemas.openxmlformats.org/drawingml/2006/picture">
+                <pic:pic xmlns:pic="http://schemas.openxmlformats.org/drawingml/2006/picture">
+                  <pic:nvPicPr>
+                    <pic:cNvPr id="0" name=""/>
+                    <pic:cNvPicPr/>
+                  </pic:nvPicPr>
+                  <pic:blipFill>
+                    <a:blip r:embed="rId14"/>
+                    <a:stretch>
+                      <a:fillRect/>
+                    </a:stretch>
+                  </pic:blipFill>
+                  <pic:spPr>
+                    <a:xfrm>
+                      <a:off x="0" y="0"/>
+                      <a:ext cx="5274310" cy="3265921"/>
+                    </a:xfrm>
+                    <a:prstGeom prst="rect">
+                      <a:avLst/>
+                    </a:prstGeom>
+                  </pic:spPr>
+                </pic:pic>
+              </a:graphicData>
+            </a:graphic>
+          </wp:inline>
+        </w:drawing>
+      </w:r>
+    </w:p>
+    <w:p>
+      <w:pPr>
+        <w:spacing w:after="0" w:line="240" w:lineRule="auto"/>
+        <w:rPr>
+          <w:rFonts w:ascii="Courier New" w:eastAsia="Times New Roman" w:hAnsi="Courier New" w:cs="Courier New"/>
+          <w:color w:val="FFFFFF"/>
+          <w:sz w:val="21"/>
+          <w:szCs w:val="21"/>
+          <w:shd w:val="clear" w:color="auto" w:fill="000000"/>
+          <w:lang w:val="en-US" w:eastAsia="el-GR"/>
+        </w:rPr>
+      </w:pPr>
+    </w:p>
+    <w:p>
+      <w:pPr>
+        <w:spacing w:after="0"/>
+        <w:rPr>
+          <w:lang w:val="en-US"/>
+        </w:rPr>
+      </w:pPr>
+      <w:r>
+        <w:t xml:space="preserve">Εικόνα </w:t>
+      </w:r>
+      <w:proofErr w:type="spellStart"/>
+      <w:r>
+        <w:rPr>
+          <w:lang w:val="en-US"/>
+        </w:rPr>
+        <w:t>columns.tif</w:t>
+      </w:r>
+      <w:proofErr w:type="spellEnd"/>
+      <w:r>
+        <w:rPr>
+          <w:lang w:val="en-US"/>
+        </w:rPr>
+        <w:t>.</w:t>
+      </w:r>
+    </w:p>
+    <w:p>
+      <w:pPr>
+        <w:spacing w:after="0"/>
+        <w:rPr>
+          <w:lang w:val="en-US"/>
+        </w:rPr>
+      </w:pPr>
+      <w:r>
+        <w:t>Αποτελέσματα:</w:t>
+      </w:r>
+    </w:p>
+    <w:p>
+      <w:pPr>
+        <w:spacing w:after="0"/>
+        <w:rPr>
+          <w:lang w:val="en-US"/>
+        </w:rPr>
+      </w:pPr>
+      <w:r>
+        <w:rPr>
+          <w:lang w:val="en-US"/>
+        </w:rPr>
+        <w:lastRenderedPageBreak/>
+        <w:drawing>
+          <wp:inline distT="0" distB="0" distL="0" distR="0" wp14:anchorId="32967E31" wp14:editId="5AEC0CD0">
+            <wp:extent cx="5274310" cy="3330629"/>
+            <wp:effectExtent l="0" t="0" r="2540" b="3175"/>
+            <wp:docPr id="12" name="Εικόνα 12"/>
+            <wp:cNvGraphicFramePr>
+              <a:graphicFrameLocks xmlns:a="http://schemas.openxmlformats.org/drawingml/2006/main" noChangeAspect="1"/>
+            </wp:cNvGraphicFramePr>
+            <a:graphic xmlns:a="http://schemas.openxmlformats.org/drawingml/2006/main">
+              <a:graphicData uri="http://schemas.openxmlformats.org/drawingml/2006/picture">
+                <pic:pic xmlns:pic="http://schemas.openxmlformats.org/drawingml/2006/picture">
+                  <pic:nvPicPr>
+                    <pic:cNvPr id="0" name=""/>
+                    <pic:cNvPicPr/>
+                  </pic:nvPicPr>
+                  <pic:blipFill>
+                    <a:blip r:embed="rId15"/>
+                    <a:stretch>
+                      <a:fillRect/>
+                    </a:stretch>
+                  </pic:blipFill>
+                  <pic:spPr>
+                    <a:xfrm>
+                      <a:off x="0" y="0"/>
+                      <a:ext cx="5274310" cy="3330629"/>
+                    </a:xfrm>
+                    <a:prstGeom prst="rect">
+                      <a:avLst/>
+                    </a:prstGeom>
+                  </pic:spPr>
+                </pic:pic>
+              </a:graphicData>
+            </a:graphic>
+          </wp:inline>
+        </w:drawing>
+      </w:r>
+    </w:p>
+    <w:p>
+      <w:pPr>
+        <w:spacing w:after="0"/>
+        <w:rPr>
+          <w:lang w:val="en-US"/>
+        </w:rPr>
+      </w:pPr>
+    </w:p>
+    <w:p>
+      <w:pPr>
+        <w:spacing w:after="0"/>
+        <w:rPr>
+          <w:lang w:val="en-US"/>
+        </w:rPr>
+      </w:pPr>
+      <w:r>
+        <w:rPr>
+          <w:lang w:val="en-US"/>
+        </w:rPr>
+        <w:drawing>
+          <wp:inline distT="0" distB="0" distL="0" distR="0" wp14:anchorId="1AB208DE" wp14:editId="2E4FFA40">
+            <wp:extent cx="5274310" cy="3101709"/>
+            <wp:effectExtent l="0" t="0" r="2540" b="3810"/>
+            <wp:docPr id="11" name="Εικόνα 11"/>
+            <wp:cNvGraphicFramePr>
+              <a:graphicFrameLocks xmlns:a="http://schemas.openxmlformats.org/drawingml/2006/main" noChangeAspect="1"/>
+            </wp:cNvGraphicFramePr>
+            <a:graphic xmlns:a="http://schemas.openxmlformats.org/drawingml/2006/main">
+              <a:graphicData uri="http://schemas.openxmlformats.org/drawingml/2006/picture">
+                <pic:pic xmlns:pic="http://schemas.openxmlformats.org/drawingml/2006/picture">
+                  <pic:nvPicPr>
+                    <pic:cNvPr id="0" name=""/>
+                    <pic:cNvPicPr/>
+                  </pic:nvPicPr>
+                  <pic:blipFill>
+                    <a:blip r:embed="rId16"/>
+                    <a:stretch>
+                      <a:fillRect/>
+                    </a:stretch>
+                  </pic:blipFill>
+                  <pic:spPr>
+                    <a:xfrm>
+                      <a:off x="0" y="0"/>
+                      <a:ext cx="5274310" cy="3101709"/>
+                    </a:xfrm>
+                    <a:prstGeom prst="rect">
+                      <a:avLst/>
+                    </a:prstGeom>
+                  </pic:spPr>
+                </pic:pic>
+              </a:graphicData>
+            </a:graphic>
+          </wp:inline>
+        </w:drawing>
+      </w:r>
+    </w:p>
+    <w:p>
+      <w:pPr>
+        <w:spacing w:after="0"/>
+        <w:rPr>
+          <w:lang w:val="en-US"/>
+        </w:rPr>
+      </w:pPr>
+    </w:p>
+    <w:p>
+      <w:pPr>
+        <w:spacing w:after="0"/>
+        <w:rPr>
+          <w:lang w:val="en-US"/>
+        </w:rPr>
+      </w:pPr>
+    </w:p>
+    <w:p>
+      <w:pPr>
+        <w:spacing w:after="0"/>
+        <w:rPr>
+          <w:lang w:val="en-US"/>
+        </w:rPr>
+      </w:pPr>
+      <w:r>
+        <w:rPr>
+          <w:lang w:val="en-US"/>
+        </w:rPr>
+        <w:lastRenderedPageBreak/>
+        <w:drawing>
+          <wp:inline distT="0" distB="0" distL="0" distR="0" wp14:anchorId="13BE70E5" wp14:editId="1D93269C">
+            <wp:extent cx="5274310" cy="3264700"/>
+            <wp:effectExtent l="0" t="0" r="2540" b="0"/>
+            <wp:docPr id="10" name="Εικόνα 10"/>
+            <wp:cNvGraphicFramePr>
+              <a:graphicFrameLocks xmlns:a="http://schemas.openxmlformats.org/drawingml/2006/main" noChangeAspect="1"/>
+            </wp:cNvGraphicFramePr>
+            <a:graphic xmlns:a="http://schemas.openxmlformats.org/drawingml/2006/main">
+              <a:graphicData uri="http://schemas.openxmlformats.org/drawingml/2006/picture">
+                <pic:pic xmlns:pic="http://schemas.openxmlformats.org/drawingml/2006/picture">
+                  <pic:nvPicPr>
+                    <pic:cNvPr id="0" name=""/>
+                    <pic:cNvPicPr/>
+                  </pic:nvPicPr>
+                  <pic:blipFill>
+                    <a:blip r:embed="rId17"/>
+                    <a:stretch>
+                      <a:fillRect/>
+                    </a:stretch>
+                  </pic:blipFill>
+                  <pic:spPr>
+                    <a:xfrm>
+                      <a:off x="0" y="0"/>
+                      <a:ext cx="5274310" cy="3264700"/>
+                    </a:xfrm>
+                    <a:prstGeom prst="rect">
+                      <a:avLst/>
+                    </a:prstGeom>
+                  </pic:spPr>
+                </pic:pic>
+              </a:graphicData>
+            </a:graphic>
+          </wp:inline>
+        </w:drawing>
+      </w:r>
+    </w:p>
+    <w:p>
+      <w:pPr>
+        <w:spacing w:after="0"/>
+        <w:rPr>
+          <w:lang w:val="en-US"/>
+        </w:rPr>
+      </w:pPr>
+    </w:p>
+    <w:p>
+      <w:pPr>
+        <w:spacing w:after="0"/>
+        <w:rPr>
+          <w:lang w:val="en-US"/>
+        </w:rPr>
+      </w:pPr>
+      <w:r>
+        <w:t xml:space="preserve">Εικόνα </w:t>
+      </w:r>
+      <w:proofErr w:type="spellStart"/>
+      <w:r>
+        <w:rPr>
+          <w:lang w:val="en-US"/>
+        </w:rPr>
+        <w:t>autumn.tif</w:t>
+      </w:r>
+      <w:proofErr w:type="spellEnd"/>
+      <w:r>
+        <w:rPr>
+          <w:lang w:val="en-US"/>
+        </w:rPr>
+        <w:t>.</w:t>
+      </w:r>
+    </w:p>
+    <w:p>
+      <w:pPr>
+        <w:spacing w:after="0"/>
+        <w:rPr>
+          <w:lang w:val="en-US"/>
+        </w:rPr>
+      </w:pPr>
+      <w:r>
+        <w:t>Αποτελέσματα:</w:t>
+      </w:r>
+    </w:p>
+    <w:p>
+      <w:pPr>
+        <w:spacing w:after="0"/>
+        <w:rPr>
+          <w:lang w:val="en-US"/>
+        </w:rPr>
+      </w:pPr>
+      <w:r>
+        <w:rPr>
+          <w:lang w:val="en-US"/>
+        </w:rPr>
+        <w:drawing>
+          <wp:inline distT="0" distB="0" distL="0" distR="0" wp14:anchorId="4D814355" wp14:editId="61108946">
+            <wp:extent cx="5274310" cy="3291560"/>
+            <wp:effectExtent l="0" t="0" r="2540" b="4445"/>
+            <wp:docPr id="16" name="Εικόνα 16"/>
+            <wp:cNvGraphicFramePr>
+              <a:graphicFrameLocks xmlns:a="http://schemas.openxmlformats.org/drawingml/2006/main" noChangeAspect="1"/>
+            </wp:cNvGraphicFramePr>
+            <a:graphic xmlns:a="http://schemas.openxmlformats.org/drawingml/2006/main">
+              <a:graphicData uri="http://schemas.openxmlformats.org/drawingml/2006/picture">
+                <pic:pic xmlns:pic="http://schemas.openxmlformats.org/drawingml/2006/picture">
+                  <pic:nvPicPr>
+                    <pic:cNvPr id="0" name=""/>
+                    <pic:cNvPicPr/>
+                  </pic:nvPicPr>
+                  <pic:blipFill>
+                    <a:blip r:embed="rId18"/>
+                    <a:stretch>
+                      <a:fillRect/>
+                    </a:stretch>
+                  </pic:blipFill>
+                  <pic:spPr>
+                    <a:xfrm>
+                      <a:off x="0" y="0"/>
+                      <a:ext cx="5274310" cy="3291560"/>
+                    </a:xfrm>
+                    <a:prstGeom prst="rect">
+                      <a:avLst/>
+                    </a:prstGeom>
+                  </pic:spPr>
+                </pic:pic>
+              </a:graphicData>
+            </a:graphic>
+          </wp:inline>
+        </w:drawing>
+      </w:r>
+    </w:p>
+    <w:p>
+      <w:pPr>
+        <w:spacing w:after="0"/>
+        <w:rPr>
+          <w:lang w:val="en-US"/>
+        </w:rPr>
+      </w:pPr>
+      <w:r>
+        <w:rPr>
+          <w:lang w:val="en-US"/>
+        </w:rPr>
+        <w:lastRenderedPageBreak/>
+        <w:drawing>
+          <wp:inline distT="0" distB="0" distL="0" distR="0" wp14:anchorId="2916883B" wp14:editId="051E3DB6">
+            <wp:extent cx="5274310" cy="3082175"/>
+            <wp:effectExtent l="0" t="0" r="2540" b="4445"/>
+            <wp:docPr id="15" name="Εικόνα 15"/>
+            <wp:cNvGraphicFramePr>
+              <a:graphicFrameLocks xmlns:a="http://schemas.openxmlformats.org/drawingml/2006/main" noChangeAspect="1"/>
+            </wp:cNvGraphicFramePr>
+            <a:graphic xmlns:a="http://schemas.openxmlformats.org/drawingml/2006/main">
+              <a:graphicData uri="http://schemas.openxmlformats.org/drawingml/2006/picture">
+                <pic:pic xmlns:pic="http://schemas.openxmlformats.org/drawingml/2006/picture">
+                  <pic:nvPicPr>
+                    <pic:cNvPr id="0" name=""/>
+                    <pic:cNvPicPr/>
+                  </pic:nvPicPr>
+                  <pic:blipFill>
+                    <a:blip r:embed="rId19"/>
+                    <a:stretch>
+                      <a:fillRect/>
+                    </a:stretch>
+                  </pic:blipFill>
+                  <pic:spPr>
+                    <a:xfrm>
+                      <a:off x="0" y="0"/>
+                      <a:ext cx="5274310" cy="3082175"/>
+                    </a:xfrm>
+                    <a:prstGeom prst="rect">
+                      <a:avLst/>
+                    </a:prstGeom>
+                  </pic:spPr>
+                </pic:pic>
+              </a:graphicData>
+            </a:graphic>
+          </wp:inline>
+        </w:drawing>
+      </w:r>
+    </w:p>
+    <w:p>
+      <w:pPr>
+        <w:spacing w:after="0"/>
+        <w:rPr>
+          <w:lang w:val="en-US"/>
+        </w:rPr>
+      </w:pPr>
+      <w:r>
+        <w:rPr>
+          <w:lang w:val="en-US"/>
+        </w:rPr>
+        <w:drawing>
+          <wp:inline distT="0" distB="0" distL="0" distR="0" wp14:anchorId="0E6199CC" wp14:editId="64482E54">
+            <wp:extent cx="5274310" cy="3245166"/>
+            <wp:effectExtent l="0" t="0" r="2540" b="0"/>
+            <wp:docPr id="13" name="Εικόνα 13"/>
+            <wp:cNvGraphicFramePr>
+              <a:graphicFrameLocks xmlns:a="http://schemas.openxmlformats.org/drawingml/2006/main" noChangeAspect="1"/>
+            </wp:cNvGraphicFramePr>
+            <a:graphic xmlns:a="http://schemas.openxmlformats.org/drawingml/2006/main">
+              <a:graphicData uri="http://schemas.openxmlformats.org/drawingml/2006/picture">
+                <pic:pic xmlns:pic="http://schemas.openxmlformats.org/drawingml/2006/picture">
+                  <pic:nvPicPr>
+                    <pic:cNvPr id="0" name=""/>
+                    <pic:cNvPicPr/>
+                  </pic:nvPicPr>
+                  <pic:blipFill>
+                    <a:blip r:embed="rId20"/>
+                    <a:stretch>
+                      <a:fillRect/>
+                    </a:stretch>
+                  </pic:blipFill>
+                  <pic:spPr>
+                    <a:xfrm>
+                      <a:off x="0" y="0"/>
+                      <a:ext cx="5274310" cy="3245166"/>
+                    </a:xfrm>
+                    <a:prstGeom prst="rect">
+                      <a:avLst/>
+                    </a:prstGeom>
+                  </pic:spPr>
+                </pic:pic>
+              </a:graphicData>
+            </a:graphic>
+          </wp:inline>
+        </w:drawing>
+      </w:r>
+    </w:p>
+    <w:p>
+      <w:pPr>
+        <w:spacing w:after="0"/>
+        <w:rPr>
+          <w:lang w:val="en-US"/>
+        </w:rPr>
+      </w:pPr>
+    </w:p>
+    <w:p>
+      <w:pPr>
+        <w:spacing w:after="0"/>
+        <w:rPr>
+          <w:lang w:val="en-US"/>
+        </w:rPr>
+      </w:pPr>
+    </w:p>
+    <w:p>
+      <w:pPr>
+        <w:spacing w:after="0"/>
+        <w:ind w:firstLine="720"/>
+      </w:pPr>
+      <w:r>
+        <w:t>Ό</w:t>
+      </w:r>
+      <w:r>
+        <w:t xml:space="preserve">πως είναι αναμενόμενο, στην </w:t>
+      </w:r>
+      <w:r>
+        <w:t>πρώτη</w:t>
+      </w:r>
+      <w:r>
+        <w:t xml:space="preserve"> οκτάβα, μπορούμε να διακρίνουμε με πολύ καλή ευκρίνεια πάρα πολλές μικρές λεπτομέρειες πάνω στην εικόνα και όσο ανεβαίνουμε οκτάβες, οι λεπτομέρειες γίνονται όλο και πιο δυσδιάκ</w:t>
+      </w:r>
+      <w:r>
+        <w:t>ριτες, έως την τελευταία οκτάβα</w:t>
+      </w:r>
+      <w:r>
+        <w:t xml:space="preserve"> στην οποία μπορούμε να διακρίνουμε </w:t>
+      </w:r>
+      <w:r>
+        <w:t>σχεδόν μόνο, τα περιγράμματα των αντικειμένων της αρχικής εικόνας. Όσο ανεβαίνουμε δηλαδή οκτάβες, δίνεται μεγαλύτερη έμφαση στα σημεία τα οποία εμφανίζουν μεγαλύτερη αντίθεση ως προς τη φωτεινότητα με το περιβάλλον τους, τα οποία αναμένουμε να εντοπιστούν και ως τελικά σημεία κλειδιά της αρχικής εικόνας μας.</w:t>
+      </w:r>
+    </w:p>
+    <w:p>
+      <w:pPr>
+        <w:spacing w:after="0"/>
+        <w:ind w:firstLine="720"/>
+      </w:pPr>
+      <w:r>
+        <w:t xml:space="preserve"> Στην αρχική ανίχνευση τοπικών ακροτάτων, παρατηρούμε ότι εντοπίζουμε πάρα πολύ μεγάλο αρι</w:t>
       </w:r>
       <w:bookmarkStart w:id="0" w:name="_GoBack"/>
       <w:bookmarkEnd w:id="0"/>
+      <w:r>
+        <w:t xml:space="preserve">θμό τοπικών ακροτάτων, το οποίο φαίνεται οπτικοποιώντας τα τοπικά </w:t>
+      </w:r>
+      <w:r>
+        <w:lastRenderedPageBreak/>
+        <w:t xml:space="preserve">αυτά ακρότατα με κόκκινο χρώμα πάνω στην εικόνα. Αυτό συμβαίνει γιατί </w:t>
+      </w:r>
+      <w:r>
+        <w:t xml:space="preserve">σε αρχική φάση ελέγχουμε για διαφορές σε φωτεινότητα μεταξύ των </w:t>
+      </w:r>
+      <w:r>
+        <w:rPr>
+          <w:lang w:val="en-US"/>
+        </w:rPr>
+        <w:t>pixel</w:t>
+      </w:r>
+      <w:r>
+        <w:t xml:space="preserve"> </w:t>
+      </w:r>
+      <w:r>
+        <w:t xml:space="preserve">σε πολύ μικρές γειτονιές και αφού παρά την οπτική ομοιογένεια των </w:t>
+      </w:r>
+      <w:r>
+        <w:rPr>
+          <w:lang w:val="en-US"/>
+        </w:rPr>
+        <w:t>pixel</w:t>
+      </w:r>
+      <w:r>
+        <w:t xml:space="preserve"> </w:t>
+      </w:r>
+      <w:r>
+        <w:t>σε πολλές περιοχές υπάρχουν μικρές διαφορές στη φωτεινότητα οι οποίες μεταφράζονται ως ακρότατα. Μετά από δύο είδους φιλτραρίσματα, ένα ομοιογένειας και ένα ακμών, παρατηρούμε ότι μετά το δεύτερο μας μένουν τα περισσότερα</w:t>
+      </w:r>
+      <w:r>
+        <w:t xml:space="preserve"> από τα σημεία κλειδιά τα οποία αναμέναμε να εντοπίσουμε παρατηρώντας την τελευταία οκτάβα της πυραμίδας μας. Αυτό συμβαίνει καθώς απορρίψαμε όσα σημεία παρουσιάζουν πολύ μικρές διαφορές μεταξύ των γειτονικών τους και όσα σημεία αντιστοιχούν σε ακμές καθώς από αυτά δεν μπορούμε να βγάλουμε ουσιαστικά συμπεράσματα σε προβλήματα αντιστοίχησης σημείων που βασίζονται σε χαρακτηριστικά. </w:t>
+      </w:r>
+    </w:p>
+    <w:p>
+      <w:pPr>
+        <w:spacing w:after="0"/>
+        <w:ind w:firstLine="720"/>
+      </w:pPr>
+      <w:r>
+        <w:t xml:space="preserve">Γενικά, παρατηρούμε ότι ο αλγόριθμος έχει πολύ καλή απόδοση όταν </w:t>
+      </w:r>
+      <w:r>
+        <w:t>δεν υπάρχει πολύ μεγάλη ομοιογένεια στη φωτεινότητα μεταξύ των αντικειμένων της εικόνας, καθώς και όταν η εικόνα δεν αποτελείται κυρίως από ακμές.</w:t>
+      </w:r>
     </w:p>
     <w:sectPr>
       <w:pgSz w:w="11906" w:h="16838"/>
@@ -4215,6 +5565,36 @@
     <w:semiHidden/>
     <w:unhideWhenUsed/>
   </w:style>
+  <w:style w:type="paragraph" w:styleId="a3">
+    <w:name w:val="Balloon Text"/>
+    <w:basedOn w:val="a"/>
+    <w:link w:val="Char"/>
+    <w:uiPriority w:val="99"/>
+    <w:semiHidden/>
+    <w:unhideWhenUsed/>
+    <w:rsid w:val="00A544C1"/>
+    <w:pPr>
+      <w:spacing w:after="0" w:line="240" w:lineRule="auto"/>
+    </w:pPr>
+    <w:rPr>
+      <w:rFonts w:ascii="Tahoma" w:hAnsi="Tahoma" w:cs="Tahoma"/>
+      <w:sz w:val="16"/>
+      <w:szCs w:val="16"/>
+    </w:rPr>
+  </w:style>
+  <w:style w:type="character" w:customStyle="1" w:styleId="Char">
+    <w:name w:val="Κείμενο πλαισίου Char"/>
+    <w:basedOn w:val="a0"/>
+    <w:link w:val="a3"/>
+    <w:uiPriority w:val="99"/>
+    <w:semiHidden/>
+    <w:rsid w:val="00A544C1"/>
+    <w:rPr>
+      <w:rFonts w:ascii="Tahoma" w:hAnsi="Tahoma" w:cs="Tahoma"/>
+      <w:sz w:val="16"/>
+      <w:szCs w:val="16"/>
+    </w:rPr>
+  </w:style>
 </w:styles>
 </file>
 
@@ -4404,6 +5784,36 @@
     <w:uiPriority w:val="99"/>
     <w:semiHidden/>
     <w:unhideWhenUsed/>
+  </w:style>
+  <w:style w:type="paragraph" w:styleId="a3">
+    <w:name w:val="Balloon Text"/>
+    <w:basedOn w:val="a"/>
+    <w:link w:val="Char"/>
+    <w:uiPriority w:val="99"/>
+    <w:semiHidden/>
+    <w:unhideWhenUsed/>
+    <w:rsid w:val="00A544C1"/>
+    <w:pPr>
+      <w:spacing w:after="0" w:line="240" w:lineRule="auto"/>
+    </w:pPr>
+    <w:rPr>
+      <w:rFonts w:ascii="Tahoma" w:hAnsi="Tahoma" w:cs="Tahoma"/>
+      <w:sz w:val="16"/>
+      <w:szCs w:val="16"/>
+    </w:rPr>
+  </w:style>
+  <w:style w:type="character" w:customStyle="1" w:styleId="Char">
+    <w:name w:val="Κείμενο πλαισίου Char"/>
+    <w:basedOn w:val="a0"/>
+    <w:link w:val="a3"/>
+    <w:uiPriority w:val="99"/>
+    <w:semiHidden/>
+    <w:rsid w:val="00A544C1"/>
+    <w:rPr>
+      <w:rFonts w:ascii="Tahoma" w:hAnsi="Tahoma" w:cs="Tahoma"/>
+      <w:sz w:val="16"/>
+      <w:szCs w:val="16"/>
+    </w:rPr>
   </w:style>
 </w:styles>
 </file>
@@ -4691,4 +6101,16 @@
   <a:objectDefaults/>
   <a:extraClrSchemeLst/>
 </a:theme>
+</file>
+
+<file path=customXml/item1.xml><?xml version="1.0" encoding="utf-8"?>
+<b:Sources xmlns:b="http://schemas.openxmlformats.org/officeDocument/2006/bibliography" xmlns="http://schemas.openxmlformats.org/officeDocument/2006/bibliography" SelectedStyle="\APA.XSL" StyleName="APA"/>
+</file>
+
+<file path=customXml/itemProps1.xml><?xml version="1.0" encoding="utf-8"?>
+<ds:datastoreItem xmlns:ds="http://schemas.openxmlformats.org/officeDocument/2006/customXml" ds:itemID="{499FB708-5692-4903-9EB1-2F41CCEA89C1}">
+  <ds:schemaRefs>
+    <ds:schemaRef ds:uri="http://schemas.openxmlformats.org/officeDocument/2006/bibliography"/>
+  </ds:schemaRefs>
+</ds:datastoreItem>
 </file>
</xml_diff>

<commit_message>
done with question 8 and 9, need to re-check 9
</commit_message>
<xml_diff>
--- a/Lab_Exercise_2/LAB_EX_3.docx
+++ b/Lab_Exercise_2/LAB_EX_3.docx
@@ -4915,7 +4915,8 @@
       </w:pPr>
       <w:r>
         <w:rPr>
-          <w:lang w:val="en-US"/>
+          <w:noProof/>
+          <w:lang w:eastAsia="el-GR"/>
         </w:rPr>
         <w:lastRenderedPageBreak/>
         <w:drawing>
@@ -4972,7 +4973,8 @@
       </w:pPr>
       <w:r>
         <w:rPr>
-          <w:lang w:val="en-US"/>
+          <w:noProof/>
+          <w:lang w:eastAsia="el-GR"/>
         </w:rPr>
         <w:drawing>
           <wp:inline distT="0" distB="0" distL="0" distR="0" wp14:anchorId="1AB208DE" wp14:editId="2E4FFA40">
@@ -5036,7 +5038,8 @@
       </w:pPr>
       <w:r>
         <w:rPr>
-          <w:lang w:val="en-US"/>
+          <w:noProof/>
+          <w:lang w:eastAsia="el-GR"/>
         </w:rPr>
         <w:lastRenderedPageBreak/>
         <w:drawing>
@@ -5129,7 +5132,8 @@
       </w:pPr>
       <w:r>
         <w:rPr>
-          <w:lang w:val="en-US"/>
+          <w:noProof/>
+          <w:lang w:eastAsia="el-GR"/>
         </w:rPr>
         <w:drawing>
           <wp:inline distT="0" distB="0" distL="0" distR="0" wp14:anchorId="4D814355" wp14:editId="61108946">
@@ -5177,7 +5181,8 @@
       </w:pPr>
       <w:r>
         <w:rPr>
-          <w:lang w:val="en-US"/>
+          <w:noProof/>
+          <w:lang w:eastAsia="el-GR"/>
         </w:rPr>
         <w:lastRenderedPageBreak/>
         <w:drawing>
@@ -5226,7 +5231,8 @@
       </w:pPr>
       <w:r>
         <w:rPr>
-          <w:lang w:val="en-US"/>
+          <w:noProof/>
+          <w:lang w:eastAsia="el-GR"/>
         </w:rPr>
         <w:drawing>
           <wp:inline distT="0" distB="0" distL="0" distR="0" wp14:anchorId="0E6199CC" wp14:editId="64482E54">
@@ -5314,58 +5320,913 @@
         <w:ind w:firstLine="720"/>
       </w:pPr>
       <w:r>
-        <w:t xml:space="preserve"> Στην αρχική ανίχνευση τοπικών ακροτάτων, παρατηρούμε ότι εντοπίζουμε πάρα πολύ μεγάλο αρι</w:t>
+        <w:t xml:space="preserve"> Στην αρχική ανίχνευση τοπικών ακροτάτων, παρατηρούμε ότι εντοπίζουμε πάρα πολύ μεγάλο αριθμό τοπικών ακροτάτων, το οποίο φαίνεται οπτικοποιώντας τα τοπικά </w:t>
+      </w:r>
+      <w:r>
+        <w:lastRenderedPageBreak/>
+        <w:t xml:space="preserve">αυτά ακρότατα με κόκκινο χρώμα πάνω στην εικόνα. Αυτό συμβαίνει γιατί </w:t>
+      </w:r>
+      <w:r>
+        <w:t xml:space="preserve">σε αρχική φάση ελέγχουμε για διαφορές σε φωτεινότητα μεταξύ των </w:t>
+      </w:r>
+      <w:r>
+        <w:rPr>
+          <w:lang w:val="en-US"/>
+        </w:rPr>
+        <w:t>pixel</w:t>
+      </w:r>
+      <w:r>
+        <w:t xml:space="preserve"> </w:t>
+      </w:r>
+      <w:r>
+        <w:t xml:space="preserve">σε πολύ μικρές γειτονιές και αφού παρά την οπτική ομοιογένεια των </w:t>
+      </w:r>
+      <w:r>
+        <w:rPr>
+          <w:lang w:val="en-US"/>
+        </w:rPr>
+        <w:t>pixel</w:t>
+      </w:r>
+      <w:r>
+        <w:t xml:space="preserve"> </w:t>
+      </w:r>
+      <w:r>
+        <w:t>σε πολλές περιοχές υπάρχουν μικρές διαφορές στη φωτεινότητα οι οποίες μεταφράζονται ως ακρότατα. Μετά από δύο είδους φιλτραρίσματα, ένα ομοιογένειας και ένα ακμών, παρατηρούμε ότι μετά το δεύτερο μας μένουν τα περισσότερα</w:t>
+      </w:r>
+      <w:r>
+        <w:t xml:space="preserve"> από τα σημεία κλειδιά τα οποία αναμέναμε να εντοπίσουμε παρατηρώντας την τελευταία οκτάβα της πυραμίδας μας. Αυτό συμβαίνει καθώς απορρίψαμε όσα σημεία παρουσιάζουν πολύ μικρές διαφορές μεταξύ των γειτονικών τους και όσα σημεία αντιστοιχούν σε ακμές καθώς από αυτά δεν μπορούμε να βγάλουμε ουσιαστικά συμπεράσματα σε προβλήματα αντιστοίχησης σημείων που βασίζονται σε χαρακτηριστικά. </w:t>
+      </w:r>
+    </w:p>
+    <w:p>
+      <w:pPr>
+        <w:spacing w:after="0"/>
+        <w:ind w:firstLine="720"/>
+      </w:pPr>
+      <w:r>
+        <w:t xml:space="preserve">Γενικά, παρατηρούμε ότι ο αλγόριθμος έχει πολύ καλή απόδοση όταν </w:t>
+      </w:r>
+      <w:r>
+        <w:t>δεν υπάρχει πολύ μεγάλη ομοιογένεια στη φωτεινότητα μεταξύ των αντικειμένων της εικόνας, καθώς και όταν η εικόνα δεν αποτελείται κυρίως από ακμές.</w:t>
+      </w:r>
+    </w:p>
+    <w:p>
+      <w:pPr>
+        <w:spacing w:after="0"/>
+        <w:ind w:firstLine="720"/>
+        <w:rPr>
+          <w:lang w:val="en-US"/>
+        </w:rPr>
+      </w:pPr>
+    </w:p>
+    <w:p>
+      <w:pPr>
+        <w:spacing w:after="0"/>
+      </w:pPr>
+    </w:p>
+    <w:p>
+      <w:pPr>
+        <w:spacing w:after="0"/>
+      </w:pPr>
+      <w:r>
+        <w:t xml:space="preserve">8. </w:t>
+      </w:r>
+      <w:r>
+        <w:t>Ο</w:t>
+      </w:r>
+      <w:r>
+        <w:t xml:space="preserve"> </w:t>
+      </w:r>
+      <w:r>
+        <w:t>αλγόριθμος</w:t>
+      </w:r>
+      <w:r>
+        <w:t xml:space="preserve"> </w:t>
+      </w:r>
+      <w:r>
+        <w:rPr>
+          <w:lang w:val="en-US"/>
+        </w:rPr>
+        <w:t>GLOH</w:t>
+      </w:r>
+      <w:r>
+        <w:t xml:space="preserve"> (</w:t>
+      </w:r>
+      <w:r>
+        <w:rPr>
+          <w:lang w:val="en-US"/>
+        </w:rPr>
+        <w:t>Gradient</w:t>
+      </w:r>
+      <w:r>
+        <w:t xml:space="preserve"> </w:t>
+      </w:r>
+      <w:r>
+        <w:rPr>
+          <w:lang w:val="en-US"/>
+        </w:rPr>
+        <w:t>Location</w:t>
+      </w:r>
+      <w:r>
+        <w:t xml:space="preserve"> </w:t>
+      </w:r>
+      <w:r>
+        <w:rPr>
+          <w:lang w:val="en-US"/>
+        </w:rPr>
+        <w:t>and</w:t>
+      </w:r>
+      <w:r>
+        <w:t xml:space="preserve"> </w:t>
+      </w:r>
+      <w:r>
+        <w:rPr>
+          <w:lang w:val="en-US"/>
+        </w:rPr>
+        <w:t>Orientation</w:t>
+      </w:r>
+      <w:r>
+        <w:t xml:space="preserve"> </w:t>
+      </w:r>
+      <w:r>
+        <w:rPr>
+          <w:lang w:val="en-US"/>
+        </w:rPr>
+        <w:t>Histogram</w:t>
+      </w:r>
+      <w:r>
+        <w:t xml:space="preserve">) </w:t>
+      </w:r>
+      <w:r>
+        <w:t>ακολουθεί</w:t>
+      </w:r>
+      <w:r>
+        <w:t xml:space="preserve"> </w:t>
+      </w:r>
+      <w:r>
+        <w:t>τα</w:t>
+      </w:r>
+      <w:r>
+        <w:t xml:space="preserve"> </w:t>
+      </w:r>
+      <w:r>
+        <w:t>ίδια</w:t>
+      </w:r>
+      <w:r>
+        <w:t xml:space="preserve"> </w:t>
+      </w:r>
+      <w:r>
+        <w:t>βήματα</w:t>
+      </w:r>
+      <w:r>
+        <w:t xml:space="preserve"> </w:t>
+      </w:r>
+      <w:r>
+        <w:t>με</w:t>
+      </w:r>
+      <w:r>
+        <w:t xml:space="preserve"> </w:t>
+      </w:r>
+      <w:r>
+        <w:t>τον</w:t>
+      </w:r>
+      <w:r>
+        <w:t xml:space="preserve"> </w:t>
+      </w:r>
+      <w:r>
+        <w:t>αλγόριθμο</w:t>
+      </w:r>
+      <w:r>
+        <w:t xml:space="preserve"> </w:t>
+      </w:r>
+      <w:r>
+        <w:rPr>
+          <w:lang w:val="en-US"/>
+        </w:rPr>
+        <w:t>SIFT</w:t>
+      </w:r>
+      <w:r>
+        <w:t xml:space="preserve"> (</w:t>
+      </w:r>
+      <w:r>
+        <w:rPr>
+          <w:lang w:val="en-US"/>
+        </w:rPr>
+        <w:t>Scale</w:t>
+      </w:r>
+      <w:r>
+        <w:t xml:space="preserve"> </w:t>
+      </w:r>
+      <w:r>
+        <w:rPr>
+          <w:lang w:val="en-US"/>
+        </w:rPr>
+        <w:t>Invariant</w:t>
+      </w:r>
+      <w:r>
+        <w:t xml:space="preserve"> </w:t>
+      </w:r>
+      <w:r>
+        <w:rPr>
+          <w:lang w:val="en-US"/>
+        </w:rPr>
+        <w:t>Feature</w:t>
+      </w:r>
+      <w:r>
+        <w:t xml:space="preserve"> </w:t>
+      </w:r>
+      <w:r>
+        <w:rPr>
+          <w:lang w:val="en-US"/>
+        </w:rPr>
+        <w:t>Transform</w:t>
+      </w:r>
+      <w:r>
+        <w:t xml:space="preserve">) </w:t>
+      </w:r>
+      <w:r>
+        <w:t>για</w:t>
+      </w:r>
+      <w:r>
+        <w:t xml:space="preserve"> </w:t>
+      </w:r>
+      <w:r>
+        <w:t>τον</w:t>
+      </w:r>
+      <w:r>
+        <w:t xml:space="preserve"> </w:t>
+      </w:r>
+      <w:r>
+        <w:t xml:space="preserve">εντοπισμό των τοπικών σημείων κλειδιών, διαφοροποιείται στη δημιουργία τον περιγραφέων των εντοπισμένων χαρακτηριστικών. </w:t>
+      </w:r>
+      <w:r>
+        <w:t xml:space="preserve">Συγκεκριμένα, ο </w:t>
+      </w:r>
+      <w:r>
+        <w:rPr>
+          <w:lang w:val="en-US"/>
+        </w:rPr>
+        <w:t>GLOH</w:t>
+      </w:r>
+      <w:r>
+        <w:t xml:space="preserve"> </w:t>
+      </w:r>
+      <w:r>
+        <w:t xml:space="preserve">υπολογίζει το σε ιστόγραμμα σε </w:t>
+      </w:r>
+      <w:r>
+        <w:rPr>
+          <w:lang w:val="en-US"/>
+        </w:rPr>
+        <w:t>log</w:t>
+      </w:r>
+      <w:r>
+        <w:t>-</w:t>
+      </w:r>
+      <w:r>
+        <w:rPr>
+          <w:lang w:val="en-US"/>
+        </w:rPr>
+        <w:t>polar</w:t>
+      </w:r>
+      <w:r>
+        <w:t xml:space="preserve"> </w:t>
+      </w:r>
+      <w:r>
+        <w:t xml:space="preserve">πλέγμα, αντί για ορθογώνιο που χρησιμοποιεί ο </w:t>
+      </w:r>
+      <w:r>
+        <w:rPr>
+          <w:lang w:val="en-US"/>
+        </w:rPr>
+        <w:t>SIFT</w:t>
+      </w:r>
+      <w:r>
+        <w:t xml:space="preserve"> </w:t>
+      </w:r>
+      <w:r>
+        <w:t xml:space="preserve">και το κάθε ιστόγραμμά του χωρίζεται σε 16 </w:t>
+      </w:r>
+      <w:r>
+        <w:rPr>
+          <w:lang w:val="en-US"/>
+        </w:rPr>
+        <w:t>bins</w:t>
+      </w:r>
+      <w:r>
+        <w:t xml:space="preserve"> αντί για 8 </w:t>
+      </w:r>
+      <w:r>
+        <w:rPr>
+          <w:lang w:val="en-US"/>
+        </w:rPr>
+        <w:t>bins</w:t>
+      </w:r>
+      <w:r>
+        <w:t xml:space="preserve">, που χρησιμοποιεί ο </w:t>
+      </w:r>
+      <w:r>
+        <w:rPr>
+          <w:lang w:val="en-US"/>
+        </w:rPr>
+        <w:t>SIFT</w:t>
+      </w:r>
+      <w:r>
+        <w:t xml:space="preserve">. </w:t>
+      </w:r>
+      <w:r>
+        <w:t>Καταλήγουμε επομένως να δημιουργούμε ένα διάνυσμα περιγραφέα μεγέθους  1</w:t>
+      </w:r>
+      <w:r>
+        <w:rPr>
+          <w:lang w:val="en-US"/>
+        </w:rPr>
+        <w:t>x</w:t>
+      </w:r>
+      <w:r>
+        <w:t>276</w:t>
+      </w:r>
+      <w:r>
+        <w:t xml:space="preserve">, το οποίο φέρνουμε με </w:t>
+      </w:r>
+      <w:r>
+        <w:rPr>
+          <w:lang w:val="en-US"/>
+        </w:rPr>
+        <w:t>PCA</w:t>
+      </w:r>
+      <w:r>
+        <w:t xml:space="preserve"> </w:t>
+      </w:r>
+      <w:r>
+        <w:t xml:space="preserve">στο ίδιο μέγεθος με τους περιγραφείς που παράγονται από τον </w:t>
+      </w:r>
+      <w:r>
+        <w:rPr>
+          <w:lang w:val="en-US"/>
+        </w:rPr>
+        <w:t>SIFT</w:t>
+      </w:r>
+      <w:r>
+        <w:t>.</w:t>
+      </w:r>
+    </w:p>
+    <w:p>
+      <w:pPr>
+        <w:spacing w:after="0"/>
+      </w:pPr>
+    </w:p>
+    <w:p>
+      <w:pPr>
+        <w:spacing w:after="0"/>
+      </w:pPr>
+      <w:r>
+        <w:t xml:space="preserve">Η δημιουργία του χώρου κλίμακας στον </w:t>
+      </w:r>
+      <w:r>
+        <w:rPr>
+          <w:lang w:val="en-US"/>
+        </w:rPr>
+        <w:t>SURF</w:t>
+      </w:r>
+      <w:r>
+        <w:t xml:space="preserve"> </w:t>
+      </w:r>
+      <w:r>
+        <w:t xml:space="preserve">αντί να γίνεται με σταθερού μεγέθους φίλτρο και διαδοχικά μειωμένου μεγέθους εικόνας όπως γίνεται στον </w:t>
+      </w:r>
+      <w:r>
+        <w:rPr>
+          <w:lang w:val="en-US"/>
+        </w:rPr>
+        <w:t>SIFT</w:t>
+      </w:r>
+      <w:r>
+        <w:t>, χρησιμοποιεί την αρχική εικόνα και εφαρμόζει σε αυτή διαφορετικά φίλτρα που αντιστοιχούν σε διαφορετικές κλίμακας.</w:t>
+      </w:r>
+    </w:p>
+    <w:p>
+      <w:pPr>
+        <w:spacing w:after="0"/>
+      </w:pPr>
+      <w:r>
+        <w:t xml:space="preserve">Για τον εντοπισμό της θέσης και της κλίμακας των χαρακτηριστικών ο </w:t>
+      </w:r>
+      <w:r>
+        <w:rPr>
+          <w:lang w:val="en-US"/>
+        </w:rPr>
+        <w:t>SURF</w:t>
+      </w:r>
+      <w:r>
+        <w:t xml:space="preserve"> </w:t>
+      </w:r>
+      <w:r>
+        <w:t>(</w:t>
+      </w:r>
+      <w:r>
+        <w:rPr>
+          <w:lang w:val="en-US"/>
+        </w:rPr>
+        <w:t>Speeded</w:t>
+      </w:r>
+      <w:r>
+        <w:t xml:space="preserve"> </w:t>
+      </w:r>
+      <w:r>
+        <w:rPr>
+          <w:lang w:val="en-US"/>
+        </w:rPr>
+        <w:t>Up</w:t>
+      </w:r>
+      <w:r>
+        <w:t xml:space="preserve"> </w:t>
+      </w:r>
+      <w:r>
+        <w:rPr>
+          <w:lang w:val="en-US"/>
+        </w:rPr>
+        <w:t>Robustness</w:t>
+      </w:r>
+      <w:r>
+        <w:t xml:space="preserve"> </w:t>
+      </w:r>
+      <w:r>
+        <w:rPr>
+          <w:lang w:val="en-US"/>
+        </w:rPr>
+        <w:t>Features</w:t>
+      </w:r>
+      <w:r>
+        <w:t xml:space="preserve">), </w:t>
+      </w:r>
+      <w:r>
+        <w:t xml:space="preserve">βασίζεται στην χρήση της ορίζουσας του </w:t>
+      </w:r>
+      <w:r>
+        <w:rPr>
+          <w:lang w:val="en-US"/>
+        </w:rPr>
+        <w:t>Hessian</w:t>
+      </w:r>
+      <w:r>
+        <w:t xml:space="preserve"> </w:t>
+      </w:r>
+      <w:r>
+        <w:t xml:space="preserve">μητρώου και όχι στην </w:t>
+      </w:r>
+      <w:proofErr w:type="spellStart"/>
+      <w:r>
+        <w:rPr>
+          <w:lang w:val="en-US"/>
+        </w:rPr>
+        <w:t>DoG</w:t>
+      </w:r>
+      <w:proofErr w:type="spellEnd"/>
+      <w:r>
+        <w:t xml:space="preserve"> </w:t>
+      </w:r>
+      <w:r>
+        <w:t xml:space="preserve">που χρησιμοποιεί ο </w:t>
+      </w:r>
+      <w:r>
+        <w:rPr>
+          <w:lang w:val="en-US"/>
+        </w:rPr>
+        <w:t>SIFT</w:t>
+      </w:r>
+      <w:r>
+        <w:t xml:space="preserve"> και ο </w:t>
+      </w:r>
+      <w:r>
+        <w:rPr>
+          <w:lang w:val="en-US"/>
+        </w:rPr>
+        <w:t>GLOH</w:t>
+      </w:r>
+      <w:r>
+        <w:t xml:space="preserve">, αλλά ακολουθεί την ίδια σύγκριση τιμών με τα οκτώ γειτονικά </w:t>
+      </w:r>
+      <w:r>
+        <w:rPr>
+          <w:lang w:val="en-US"/>
+        </w:rPr>
+        <w:t>pixel</w:t>
+      </w:r>
+      <w:r>
+        <w:t xml:space="preserve"> του σημείου στο ίδιο επίπεδο και με τα 9 γειτονικά στο πάνω και κάτω από αυτό επίπεδο</w:t>
+      </w:r>
+      <w:r>
+        <w:t>. Οι συνελίξεις της εικόνας με τα ορθογώνια φίλτρα που χρησιμοποιούνται, υπολογίζονται με χρήση της ολοκληρωτικής εικόνας, τεχνική που απαιτεί σταθερό αριθμό πράξεων άρα και μειωμένο υπολογιστικό κόστος.</w:t>
+      </w:r>
+    </w:p>
+    <w:p>
+      <w:pPr>
+        <w:spacing w:after="0"/>
+      </w:pPr>
+      <w:r>
+        <w:t xml:space="preserve">Στην ανάθεση προσανατολισμού στα χαρακτηριστικά, ο </w:t>
+      </w:r>
+      <w:r>
+        <w:rPr>
+          <w:lang w:val="en-US"/>
+        </w:rPr>
+        <w:t>SURF</w:t>
+      </w:r>
+      <w:r>
+        <w:t xml:space="preserve"> </w:t>
+      </w:r>
+      <w:r>
+        <w:t>χρησιμοποιεί τα κυματίδια</w:t>
+      </w:r>
+      <w:r>
+        <w:t xml:space="preserve"> </w:t>
+      </w:r>
+      <w:proofErr w:type="spellStart"/>
+      <w:r>
+        <w:rPr>
+          <w:lang w:val="en-US"/>
+        </w:rPr>
+        <w:t>Haar</w:t>
+      </w:r>
+      <w:proofErr w:type="spellEnd"/>
+      <w:r>
+        <w:t xml:space="preserve">. </w:t>
+      </w:r>
+      <w:r>
+        <w:t xml:space="preserve">Συγκεκριμένα, υπολογίζει τις αποκρίσεις των κυματιδίων εντός μίας γειτονιάς με κέντρο το χαρακτηριστικό και έπειτα εφαρμόζεται ένας </w:t>
+      </w:r>
+      <w:r>
+        <w:rPr>
+          <w:lang w:val="en-US"/>
+        </w:rPr>
+        <w:t>Gaussian</w:t>
+      </w:r>
+      <w:r>
+        <w:t xml:space="preserve"> πυρήνας για εξομάλυνση. Στην φιλτραρισμένη απόκριση, εφαρμόζουμε τέλος ένα παράθυρο το οποίο μας επιστρέφει τον κυρίαρχο προσανατολισμό του χαρακτηριστικού. Βασίζεται για την ανάθεση προσανατολισμού δηλαδή, στις τοπικές μεταβολές της φωτεινότητας της εικόνας, σε αντίθεση </w:t>
+      </w:r>
+      <w:r>
+        <w:t xml:space="preserve">με τον </w:t>
+      </w:r>
+      <w:r>
+        <w:rPr>
+          <w:lang w:val="en-US"/>
+        </w:rPr>
+        <w:t>SIFT</w:t>
+      </w:r>
+      <w:r>
+        <w:t xml:space="preserve"> και τον </w:t>
+      </w:r>
+      <w:r>
+        <w:rPr>
+          <w:lang w:val="en-US"/>
+        </w:rPr>
+        <w:t>GLOH</w:t>
+      </w:r>
+      <w:r>
+        <w:t xml:space="preserve">, που βασίζονται σε ιστογράμματα προσανατολισμών. </w:t>
+      </w:r>
+    </w:p>
+    <w:p>
+      <w:pPr>
+        <w:spacing w:after="0"/>
+        <w:rPr>
+          <w:lang w:val="en-US"/>
+        </w:rPr>
+      </w:pPr>
+      <w:r>
+        <w:t xml:space="preserve">Τέλος, για τη δημιουργία περιγραφέων, δημιουργείται μία περιοχή </w:t>
+      </w:r>
+      <w:r>
+        <w:t>4</w:t>
+      </w:r>
+      <w:r>
+        <w:rPr>
+          <w:lang w:val="en-US"/>
+        </w:rPr>
+        <w:t>x</w:t>
+      </w:r>
+      <w:r>
+        <w:t xml:space="preserve">4 </w:t>
+      </w:r>
+      <w:r>
+        <w:t xml:space="preserve">γύρω από το χαρακτηριστικό που περιστρέφεται με βάση τον προσανατολισμό του. Για κάθε μία από τις </w:t>
+      </w:r>
+      <w:r>
+        <w:lastRenderedPageBreak/>
+        <w:t>16 υποπεριοχές, υπολογίζονται 4 ποσότητες που αντιστοι</w:t>
       </w:r>
       <w:bookmarkStart w:id="0" w:name="_GoBack"/>
       <w:bookmarkEnd w:id="0"/>
       <w:r>
-        <w:t xml:space="preserve">θμό τοπικών ακροτάτων, το οποίο φαίνεται οπτικοποιώντας τα τοπικά </w:t>
-      </w:r>
-      <w:r>
-        <w:lastRenderedPageBreak/>
-        <w:t xml:space="preserve">αυτά ακρότατα με κόκκινο χρώμα πάνω στην εικόνα. Αυτό συμβαίνει γιατί </w:t>
-      </w:r>
-      <w:r>
-        <w:t xml:space="preserve">σε αρχική φάση ελέγχουμε για διαφορές σε φωτεινότητα μεταξύ των </w:t>
-      </w:r>
-      <w:r>
-        <w:rPr>
-          <w:lang w:val="en-US"/>
-        </w:rPr>
-        <w:t>pixel</w:t>
-      </w:r>
-      <w:r>
-        <w:t xml:space="preserve"> </w:t>
-      </w:r>
-      <w:r>
-        <w:t xml:space="preserve">σε πολύ μικρές γειτονιές και αφού παρά την οπτική ομοιογένεια των </w:t>
-      </w:r>
-      <w:r>
-        <w:rPr>
-          <w:lang w:val="en-US"/>
-        </w:rPr>
-        <w:t>pixel</w:t>
-      </w:r>
-      <w:r>
-        <w:t xml:space="preserve"> </w:t>
-      </w:r>
-      <w:r>
-        <w:t>σε πολλές περιοχές υπάρχουν μικρές διαφορές στη φωτεινότητα οι οποίες μεταφράζονται ως ακρότατα. Μετά από δύο είδους φιλτραρίσματα, ένα ομοιογένειας και ένα ακμών, παρατηρούμε ότι μετά το δεύτερο μας μένουν τα περισσότερα</w:t>
-      </w:r>
-      <w:r>
-        <w:t xml:space="preserve"> από τα σημεία κλειδιά τα οποία αναμέναμε να εντοπίσουμε παρατηρώντας την τελευταία οκτάβα της πυραμίδας μας. Αυτό συμβαίνει καθώς απορρίψαμε όσα σημεία παρουσιάζουν πολύ μικρές διαφορές μεταξύ των γειτονικών τους και όσα σημεία αντιστοιχούν σε ακμές καθώς από αυτά δεν μπορούμε να βγάλουμε ουσιαστικά συμπεράσματα σε προβλήματα αντιστοίχησης σημείων που βασίζονται σε χαρακτηριστικά. </w:t>
-      </w:r>
-    </w:p>
-    <w:p>
-      <w:pPr>
-        <w:spacing w:after="0"/>
-        <w:ind w:firstLine="720"/>
-      </w:pPr>
-      <w:r>
-        <w:t xml:space="preserve">Γενικά, παρατηρούμε ότι ο αλγόριθμος έχει πολύ καλή απόδοση όταν </w:t>
-      </w:r>
-      <w:r>
-        <w:t>δεν υπάρχει πολύ μεγάλη ομοιογένεια στη φωτεινότητα μεταξύ των αντικειμένων της εικόνας, καθώς και όταν η εικόνα δεν αποτελείται κυρίως από ακμές.</w:t>
+        <w:t xml:space="preserve">χούν σε αθροίσματα αποκρίσεων των κυματιδίων </w:t>
+      </w:r>
+      <w:proofErr w:type="spellStart"/>
+      <w:r>
+        <w:rPr>
+          <w:lang w:val="en-US"/>
+        </w:rPr>
+        <w:t>Haar</w:t>
+      </w:r>
+      <w:proofErr w:type="spellEnd"/>
+      <w:r>
+        <w:t xml:space="preserve"> στους </w:t>
+      </w:r>
+      <w:r>
+        <w:rPr>
+          <w:lang w:val="en-US"/>
+        </w:rPr>
+        <w:t>x</w:t>
+      </w:r>
+      <w:r>
+        <w:t>,</w:t>
+      </w:r>
+      <w:r>
+        <w:rPr>
+          <w:lang w:val="en-US"/>
+        </w:rPr>
+        <w:t>y</w:t>
+      </w:r>
+      <w:r>
+        <w:t xml:space="preserve"> άξονες. Άρα, παράγεται ένας περιγραφέας μήκους 64, σε αντίθεση με τους </w:t>
+      </w:r>
+      <w:r>
+        <w:rPr>
+          <w:lang w:val="en-US"/>
+        </w:rPr>
+        <w:t>SIFT</w:t>
+      </w:r>
+      <w:r>
+        <w:t xml:space="preserve"> </w:t>
+      </w:r>
+      <w:r>
+        <w:t xml:space="preserve">και </w:t>
+      </w:r>
+      <w:r>
+        <w:rPr>
+          <w:lang w:val="en-US"/>
+        </w:rPr>
+        <w:t>GLOH</w:t>
+      </w:r>
+      <w:r>
+        <w:t xml:space="preserve"> </w:t>
+      </w:r>
+      <w:r>
+        <w:t xml:space="preserve">που το μήκος του περιγραφέα τους είναι </w:t>
+      </w:r>
+      <w:r>
+        <w:t>128.</w:t>
+      </w:r>
+    </w:p>
+    <w:p>
+      <w:pPr>
+        <w:spacing w:after="0"/>
+        <w:rPr>
+          <w:lang w:val="en-US"/>
+        </w:rPr>
+      </w:pPr>
+    </w:p>
+    <w:p>
+      <w:pPr>
+        <w:spacing w:after="0"/>
+      </w:pPr>
+      <w:r>
+        <w:t xml:space="preserve">9. </w:t>
+      </w:r>
+      <w:r>
+        <w:t>Πολυπλοκότητα χειρότερης περίπτωσης για τον</w:t>
+      </w:r>
+      <w:r>
+        <w:t>:</w:t>
+      </w:r>
+    </w:p>
+    <w:p>
+      <w:pPr>
+        <w:spacing w:after="0"/>
+      </w:pPr>
+      <w:r>
+        <w:t xml:space="preserve"> </w:t>
+      </w:r>
+      <w:r>
+        <w:rPr>
+          <w:lang w:val="en-US"/>
+        </w:rPr>
+        <w:t>SIFT</w:t>
+      </w:r>
+      <w:r>
+        <w:t xml:space="preserve">: </w:t>
+      </w:r>
+      <w:proofErr w:type="gramStart"/>
+      <w:r>
+        <w:rPr>
+          <w:lang w:val="en-US"/>
+        </w:rPr>
+        <w:t>O</w:t>
+      </w:r>
+      <w:r>
+        <w:t>(</w:t>
+      </w:r>
+      <w:proofErr w:type="gramEnd"/>
+      <w:r>
+        <w:rPr>
+          <w:lang w:val="en-US"/>
+        </w:rPr>
+        <w:t>M</w:t>
+      </w:r>
+      <w:r>
+        <w:t>*</w:t>
+      </w:r>
+      <w:r>
+        <w:rPr>
+          <w:lang w:val="en-US"/>
+        </w:rPr>
+        <w:t>N</w:t>
+      </w:r>
+      <w:r>
+        <w:t>+</w:t>
+      </w:r>
+      <w:r>
+        <w:rPr>
+          <w:lang w:val="en-US"/>
+        </w:rPr>
+        <w:t>I</w:t>
+      </w:r>
+      <w:r>
+        <w:t>)</w:t>
+      </w:r>
+      <w:r>
+        <w:t xml:space="preserve">, </w:t>
+      </w:r>
+      <w:r>
+        <w:t xml:space="preserve">όπου </w:t>
+      </w:r>
+      <w:proofErr w:type="spellStart"/>
+      <w:r>
+        <w:rPr>
+          <w:lang w:val="en-US"/>
+        </w:rPr>
+        <w:t>MxN</w:t>
+      </w:r>
+      <w:proofErr w:type="spellEnd"/>
+      <w:r>
+        <w:t xml:space="preserve"> </w:t>
+      </w:r>
+      <w:r>
+        <w:t xml:space="preserve">οι διαστάσεις της εικόνας και </w:t>
+      </w:r>
+      <w:r>
+        <w:rPr>
+          <w:lang w:val="en-US"/>
+        </w:rPr>
+        <w:t>I</w:t>
+      </w:r>
+      <w:r>
+        <w:t xml:space="preserve"> </w:t>
+      </w:r>
+      <w:r>
+        <w:t>ο αριθμός των σημείων κλειδιών.</w:t>
+      </w:r>
+      <w:r>
+        <w:t xml:space="preserve"> </w:t>
+      </w:r>
+      <w:r>
+        <w:t xml:space="preserve"> </w:t>
+      </w:r>
+    </w:p>
+    <w:p>
+      <w:pPr>
+        <w:spacing w:after="0"/>
+      </w:pPr>
+      <w:r>
+        <w:rPr>
+          <w:lang w:val="en-US"/>
+        </w:rPr>
+        <w:t>GLOH</w:t>
+      </w:r>
+      <w:r>
+        <w:t xml:space="preserve">: </w:t>
+      </w:r>
+      <w:proofErr w:type="gramStart"/>
+      <w:r>
+        <w:rPr>
+          <w:lang w:val="en-US"/>
+        </w:rPr>
+        <w:t>O</w:t>
+      </w:r>
+      <w:r>
+        <w:t>(</w:t>
+      </w:r>
+      <w:proofErr w:type="gramEnd"/>
+      <w:r>
+        <w:rPr>
+          <w:lang w:val="en-US"/>
+        </w:rPr>
+        <w:t>M</w:t>
+      </w:r>
+      <w:r>
+        <w:t>*</w:t>
+      </w:r>
+      <w:r>
+        <w:rPr>
+          <w:lang w:val="en-US"/>
+        </w:rPr>
+        <w:t>N</w:t>
+      </w:r>
+      <w:r>
+        <w:t>+</w:t>
+      </w:r>
+      <w:r>
+        <w:rPr>
+          <w:lang w:val="en-US"/>
+        </w:rPr>
+        <w:t>I</w:t>
+      </w:r>
+      <w:r>
+        <w:t>)</w:t>
+      </w:r>
+      <w:r>
+        <w:t xml:space="preserve">, όπως και ο </w:t>
+      </w:r>
+      <w:r>
+        <w:rPr>
+          <w:lang w:val="en-US"/>
+        </w:rPr>
+        <w:t>SIFT</w:t>
+      </w:r>
+      <w:r>
+        <w:t xml:space="preserve"> </w:t>
+      </w:r>
+      <w:r>
+        <w:t>καθώς το βήμα υπολογισμού του ιστογράμματος προσθέτει σταθερό κόστος στον αλγόριθμο.</w:t>
+      </w:r>
+    </w:p>
+    <w:p>
+      <w:pPr>
+        <w:spacing w:after="0"/>
+      </w:pPr>
+      <w:r>
+        <w:rPr>
+          <w:lang w:val="en-US"/>
+        </w:rPr>
+        <w:t>SURF</w:t>
+      </w:r>
+      <w:r>
+        <w:t xml:space="preserve">: </w:t>
+      </w:r>
+      <w:proofErr w:type="gramStart"/>
+      <w:r>
+        <w:rPr>
+          <w:lang w:val="en-US"/>
+        </w:rPr>
+        <w:t>O</w:t>
+      </w:r>
+      <w:r>
+        <w:t>(</w:t>
+      </w:r>
+      <w:proofErr w:type="gramEnd"/>
+      <w:r>
+        <w:rPr>
+          <w:lang w:val="en-US"/>
+        </w:rPr>
+        <w:t>M</w:t>
+      </w:r>
+      <w:r>
+        <w:t>*</w:t>
+      </w:r>
+      <w:r>
+        <w:rPr>
+          <w:lang w:val="en-US"/>
+        </w:rPr>
+        <w:t>N</w:t>
+      </w:r>
+      <w:r>
+        <w:t>+</w:t>
+      </w:r>
+      <w:r>
+        <w:rPr>
+          <w:lang w:val="en-US"/>
+        </w:rPr>
+        <w:t>k</w:t>
+      </w:r>
+      <w:r>
+        <w:t xml:space="preserve">), </w:t>
+      </w:r>
+      <w:r>
+        <w:t>όπου</w:t>
+      </w:r>
+      <w:r>
+        <w:t xml:space="preserve"> </w:t>
+      </w:r>
+      <w:r>
+        <w:rPr>
+          <w:lang w:val="en-US"/>
+        </w:rPr>
+        <w:t>k</w:t>
+      </w:r>
+      <w:r>
+        <w:t xml:space="preserve"> </w:t>
+      </w:r>
+      <w:r>
+        <w:t>ο αριθμός των σημείων κλειδιών.</w:t>
       </w:r>
     </w:p>
     <w:sectPr>
@@ -6108,7 +6969,7 @@
 </file>
 
 <file path=customXml/itemProps1.xml><?xml version="1.0" encoding="utf-8"?>
-<ds:datastoreItem xmlns:ds="http://schemas.openxmlformats.org/officeDocument/2006/customXml" ds:itemID="{499FB708-5692-4903-9EB1-2F41CCEA89C1}">
+<ds:datastoreItem xmlns:ds="http://schemas.openxmlformats.org/officeDocument/2006/customXml" ds:itemID="{A3E39093-097E-4720-AFCE-26C6C5DAA620}">
   <ds:schemaRefs>
     <ds:schemaRef ds:uri="http://schemas.openxmlformats.org/officeDocument/2006/bibliography"/>
   </ds:schemaRefs>

</xml_diff>